<commit_message>
update 'New Draft - CHAPTER III.docx'
</commit_message>
<xml_diff>
--- a/Chapter III/New Draft - CHAPTER III.docx
+++ b/Chapter III/New Draft - CHAPTER III.docx
@@ -1349,123 +1349,130 @@
         </w:rPr>
         <w:t>.</w:t>
       </w:r>
+    </w:p>
+    <w:p>
+      <w:pPr>
+        <w:tabs>
+          <w:tab w:val="left" w:pos="720"/>
+          <w:tab w:val="left" w:pos="8415"/>
+        </w:tabs>
+        <w:spacing w:before="240" w:line="480" w:lineRule="auto"/>
+        <w:jc w:val="both"/>
+        <w:rPr>
+          <w:rFonts w:ascii="Times New Roman" w:hAnsi="Times New Roman" w:cs="Times New Roman"/>
+          <w:b/>
+          <w:sz w:val="24"/>
+        </w:rPr>
+      </w:pPr>
+      <w:r>
+        <w:rPr>
+          <w:rFonts w:ascii="Times New Roman" w:hAnsi="Times New Roman" w:cs="Times New Roman"/>
+          <w:b/>
+          <w:sz w:val="24"/>
+        </w:rPr>
+        <w:t>Development Stage</w:t>
+      </w:r>
+    </w:p>
+    <w:p>
+      <w:pPr>
+        <w:tabs>
+          <w:tab w:val="left" w:pos="720"/>
+          <w:tab w:val="left" w:pos="8415"/>
+        </w:tabs>
+        <w:spacing w:line="480" w:lineRule="auto"/>
+        <w:ind w:firstLine="720"/>
+        <w:jc w:val="both"/>
+        <w:rPr>
+          <w:rFonts w:ascii="Times New Roman" w:hAnsi="Times New Roman" w:cs="Times New Roman"/>
+          <w:sz w:val="24"/>
+        </w:rPr>
+      </w:pPr>
+      <w:r>
+        <w:rPr>
+          <w:rFonts w:ascii="Times New Roman" w:hAnsi="Times New Roman" w:cs="Times New Roman"/>
+          <w:sz w:val="24"/>
+        </w:rPr>
+        <w:t xml:space="preserve">The researcher has </w:t>
+      </w:r>
+      <w:r>
+        <w:rPr>
+          <w:rFonts w:ascii="Times New Roman" w:hAnsi="Times New Roman" w:cs="Times New Roman"/>
+          <w:sz w:val="24"/>
+        </w:rPr>
+        <w:t xml:space="preserve">defined the development phases in every part of the COVID Pulse web application. </w:t>
+      </w:r>
+      <w:r>
+        <w:rPr>
+          <w:rFonts w:ascii="Times New Roman" w:hAnsi="Times New Roman" w:cs="Times New Roman"/>
+          <w:sz w:val="24"/>
+        </w:rPr>
+        <w:t>E</w:t>
+      </w:r>
+      <w:r>
+        <w:rPr>
+          <w:rFonts w:ascii="Times New Roman" w:hAnsi="Times New Roman" w:cs="Times New Roman"/>
+          <w:sz w:val="24"/>
+        </w:rPr>
+        <w:t xml:space="preserve">very </w:t>
+      </w:r>
+      <w:r>
+        <w:rPr>
+          <w:rFonts w:ascii="Times New Roman" w:hAnsi="Times New Roman" w:cs="Times New Roman"/>
+          <w:sz w:val="24"/>
+        </w:rPr>
+        <w:t>stage</w:t>
+      </w:r>
+      <w:r>
+        <w:rPr>
+          <w:rFonts w:ascii="Times New Roman" w:hAnsi="Times New Roman" w:cs="Times New Roman"/>
+          <w:sz w:val="24"/>
+        </w:rPr>
+        <w:t>s</w:t>
+      </w:r>
+      <w:r>
+        <w:rPr>
+          <w:rFonts w:ascii="Times New Roman" w:hAnsi="Times New Roman" w:cs="Times New Roman"/>
+          <w:sz w:val="24"/>
+        </w:rPr>
+        <w:t xml:space="preserve"> involves the development of the </w:t>
+      </w:r>
+      <w:r>
+        <w:rPr>
+          <w:rFonts w:ascii="Times New Roman" w:hAnsi="Times New Roman" w:cs="Times New Roman"/>
+          <w:sz w:val="24"/>
+        </w:rPr>
+        <w:t xml:space="preserve">specific feature of </w:t>
+      </w:r>
+      <w:r>
+        <w:rPr>
+          <w:rFonts w:ascii="Times New Roman" w:hAnsi="Times New Roman" w:cs="Times New Roman"/>
+          <w:sz w:val="24"/>
+        </w:rPr>
+        <w:t>COVID pulse through the implementation and coding of the designed project. In other words, this is the primary stage in the realization of the COVID Pulse web application design and tra</w:t>
+      </w:r>
+      <w:r>
+        <w:rPr>
+          <w:rFonts w:ascii="Times New Roman" w:hAnsi="Times New Roman" w:cs="Times New Roman"/>
+          <w:sz w:val="24"/>
+        </w:rPr>
+        <w:t xml:space="preserve">nslating it into a source code. </w:t>
+      </w:r>
+      <w:r>
+        <w:rPr>
+          <w:rFonts w:ascii="Times New Roman" w:hAnsi="Times New Roman" w:cs="Times New Roman"/>
+          <w:sz w:val="24"/>
+        </w:rPr>
+        <w:t>Each module that will be designed in the designing stage by the researcher will be implemented and coded. After the development stage, the researcher will test the module functionality and determine whether it is appropriately working through end-to-end (E2E) testing. Each development phase will focus on the three segments: Frontend, API (Middleware), and Backend.</w:t>
+      </w:r>
+      <w:r>
+        <w:rPr>
+          <w:rFonts w:ascii="Times New Roman" w:hAnsi="Times New Roman" w:cs="Times New Roman"/>
+          <w:sz w:val="24"/>
+        </w:rPr>
+        <w:t xml:space="preserve"> </w:t>
+      </w:r>
       <w:bookmarkStart w:id="0" w:name="_GoBack"/>
       <w:bookmarkEnd w:id="0"/>
-    </w:p>
-    <w:p>
-      <w:pPr>
-        <w:tabs>
-          <w:tab w:val="left" w:pos="720"/>
-          <w:tab w:val="left" w:pos="8415"/>
-        </w:tabs>
-        <w:spacing w:before="240" w:line="480" w:lineRule="auto"/>
-        <w:jc w:val="both"/>
-        <w:rPr>
-          <w:rFonts w:ascii="Times New Roman" w:hAnsi="Times New Roman" w:cs="Times New Roman"/>
-          <w:b/>
-          <w:sz w:val="24"/>
-        </w:rPr>
-      </w:pPr>
-      <w:r>
-        <w:rPr>
-          <w:rFonts w:ascii="Times New Roman" w:hAnsi="Times New Roman" w:cs="Times New Roman"/>
-          <w:b/>
-          <w:sz w:val="24"/>
-        </w:rPr>
-        <w:t>Development Stage</w:t>
-      </w:r>
-    </w:p>
-    <w:p>
-      <w:pPr>
-        <w:tabs>
-          <w:tab w:val="left" w:pos="720"/>
-          <w:tab w:val="left" w:pos="8415"/>
-        </w:tabs>
-        <w:spacing w:line="480" w:lineRule="auto"/>
-        <w:ind w:firstLine="720"/>
-        <w:jc w:val="both"/>
-        <w:rPr>
-          <w:rFonts w:ascii="Times New Roman" w:hAnsi="Times New Roman" w:cs="Times New Roman"/>
-          <w:sz w:val="24"/>
-        </w:rPr>
-      </w:pPr>
-      <w:r>
-        <w:rPr>
-          <w:rFonts w:ascii="Times New Roman" w:hAnsi="Times New Roman" w:cs="Times New Roman"/>
-          <w:sz w:val="24"/>
-        </w:rPr>
-        <w:t xml:space="preserve">The researcher has </w:t>
-      </w:r>
-      <w:r>
-        <w:rPr>
-          <w:rFonts w:ascii="Times New Roman" w:hAnsi="Times New Roman" w:cs="Times New Roman"/>
-          <w:sz w:val="24"/>
-        </w:rPr>
-        <w:t xml:space="preserve">defined the development phases in every part of the COVID Pulse web application. </w:t>
-      </w:r>
-      <w:r>
-        <w:rPr>
-          <w:rFonts w:ascii="Times New Roman" w:hAnsi="Times New Roman" w:cs="Times New Roman"/>
-          <w:sz w:val="24"/>
-        </w:rPr>
-        <w:t>E</w:t>
-      </w:r>
-      <w:r>
-        <w:rPr>
-          <w:rFonts w:ascii="Times New Roman" w:hAnsi="Times New Roman" w:cs="Times New Roman"/>
-          <w:sz w:val="24"/>
-        </w:rPr>
-        <w:t xml:space="preserve">very </w:t>
-      </w:r>
-      <w:r>
-        <w:rPr>
-          <w:rFonts w:ascii="Times New Roman" w:hAnsi="Times New Roman" w:cs="Times New Roman"/>
-          <w:sz w:val="24"/>
-        </w:rPr>
-        <w:t>stage</w:t>
-      </w:r>
-      <w:r>
-        <w:rPr>
-          <w:rFonts w:ascii="Times New Roman" w:hAnsi="Times New Roman" w:cs="Times New Roman"/>
-          <w:sz w:val="24"/>
-        </w:rPr>
-        <w:t>s</w:t>
-      </w:r>
-      <w:r>
-        <w:rPr>
-          <w:rFonts w:ascii="Times New Roman" w:hAnsi="Times New Roman" w:cs="Times New Roman"/>
-          <w:sz w:val="24"/>
-        </w:rPr>
-        <w:t xml:space="preserve"> involves the development of the </w:t>
-      </w:r>
-      <w:r>
-        <w:rPr>
-          <w:rFonts w:ascii="Times New Roman" w:hAnsi="Times New Roman" w:cs="Times New Roman"/>
-          <w:sz w:val="24"/>
-        </w:rPr>
-        <w:t xml:space="preserve">specific feature of </w:t>
-      </w:r>
-      <w:r>
-        <w:rPr>
-          <w:rFonts w:ascii="Times New Roman" w:hAnsi="Times New Roman" w:cs="Times New Roman"/>
-          <w:sz w:val="24"/>
-        </w:rPr>
-        <w:t>COVID pulse through the implementation and coding of the designed project. In other words, this is the primary stage in the realization of the COVID Pulse web application design and tra</w:t>
-      </w:r>
-      <w:r>
-        <w:rPr>
-          <w:rFonts w:ascii="Times New Roman" w:hAnsi="Times New Roman" w:cs="Times New Roman"/>
-          <w:sz w:val="24"/>
-        </w:rPr>
-        <w:t xml:space="preserve">nslating it into a source code. </w:t>
-      </w:r>
-      <w:r>
-        <w:rPr>
-          <w:rFonts w:ascii="Times New Roman" w:hAnsi="Times New Roman" w:cs="Times New Roman"/>
-          <w:sz w:val="24"/>
-        </w:rPr>
-        <w:t>Each module that will be designed in the designing stage by the researcher will be implemented and coded. After the development stage, the researcher will test the module functionality and determine whether it is appropriately working through end-to-end (E2E) testing. Each development phase will focus on the three segments: Frontend, API (Middleware), and Backend.</w:t>
-      </w:r>
     </w:p>
     <w:p>
       <w:pPr>
@@ -11580,7 +11587,7 @@
 </file>
 
 <file path=customXml/itemProps1.xml><?xml version="1.0" encoding="utf-8"?>
-<ds:datastoreItem xmlns:ds="http://schemas.openxmlformats.org/officeDocument/2006/customXml" ds:itemID="{2E5E9670-AC99-4D2F-9B0B-E841F36EFFAB}">
+<ds:datastoreItem xmlns:ds="http://schemas.openxmlformats.org/officeDocument/2006/customXml" ds:itemID="{EE495155-2441-4AEA-B44C-136798461526}">
   <ds:schemaRefs>
     <ds:schemaRef ds:uri="http://schemas.openxmlformats.org/officeDocument/2006/bibliography"/>
   </ds:schemaRefs>

</xml_diff>

<commit_message>
delete 1 file and update 1 file
</commit_message>
<xml_diff>
--- a/Chapter III/New Draft - CHAPTER III.docx
+++ b/Chapter III/New Draft - CHAPTER III.docx
@@ -4,8 +4,10 @@
   <w:body>
     <w:p>
       <w:pPr>
-        <w:suppressLineNumbers/>
-        <w:suppressAutoHyphens/>
+        <w:keepLines/>
+        <w:suppressLineNumbers/>
+        <w:suppressAutoHyphens/>
+        <w:ind w:firstLine="0"/>
         <w:jc w:val="center"/>
         <w:rPr>
           <w:rFonts w:ascii="Times New Roman" w:hAnsi="Times New Roman" w:cs="Times New Roman"/>
@@ -28,8 +30,10 @@
     </w:p>
     <w:p>
       <w:pPr>
-        <w:suppressLineNumbers/>
-        <w:suppressAutoHyphens/>
+        <w:keepLines/>
+        <w:suppressLineNumbers/>
+        <w:suppressAutoHyphens/>
+        <w:ind w:firstLine="0"/>
         <w:jc w:val="center"/>
         <w:rPr>
           <w:rFonts w:ascii="Times New Roman" w:hAnsi="Times New Roman" w:cs="Times New Roman"/>
@@ -52,8 +56,10 @@
     </w:p>
     <w:p>
       <w:pPr>
-        <w:suppressLineNumbers/>
-        <w:suppressAutoHyphens/>
+        <w:keepLines/>
+        <w:suppressLineNumbers/>
+        <w:suppressAutoHyphens/>
+        <w:ind w:firstLine="0"/>
         <w:rPr>
           <w:rFonts w:ascii="Times New Roman" w:hAnsi="Times New Roman" w:cs="Times New Roman"/>
           <w:b/>
@@ -75,9 +81,10 @@
     </w:p>
     <w:p>
       <w:pPr>
-        <w:suppressLineNumbers/>
-        <w:suppressAutoHyphens/>
-        <w:ind w:right="90" w:firstLine="720"/>
+        <w:keepLines/>
+        <w:suppressLineNumbers/>
+        <w:suppressAutoHyphens/>
+        <w:ind w:right="90"/>
         <w:rPr>
           <w:rFonts w:ascii="Times New Roman" w:hAnsi="Times New Roman" w:cs="Times New Roman"/>
           <w:sz w:val="24"/>
@@ -202,7 +209,7 @@
       <w:pPr>
         <w:suppressLineNumbers/>
         <w:suppressAutoHyphens/>
-        <w:ind w:right="180"/>
+        <w:ind w:firstLine="0"/>
         <w:jc w:val="center"/>
         <w:rPr>
           <w:rFonts w:ascii="Times New Roman" w:hAnsi="Times New Roman" w:cs="Times New Roman"/>
@@ -221,7 +228,7 @@
         </w:rPr>
         <w:drawing>
           <wp:inline distT="0" distB="0" distL="0" distR="0" wp14:anchorId="370EF3C5" wp14:editId="53AA9625">
-            <wp:extent cx="6006637" cy="2477729"/>
+            <wp:extent cx="5911292" cy="2438400"/>
             <wp:effectExtent l="0" t="0" r="0" b="0"/>
             <wp:docPr id="23" name="Picture 23"/>
             <wp:cNvGraphicFramePr>
@@ -243,7 +250,7 @@
                   <pic:spPr>
                     <a:xfrm>
                       <a:off x="0" y="0"/>
-                      <a:ext cx="6087786" cy="2511203"/>
+                      <a:ext cx="5931713" cy="2446824"/>
                     </a:xfrm>
                     <a:prstGeom prst="rect">
                       <a:avLst/>
@@ -258,9 +265,10 @@
     </w:p>
     <w:p>
       <w:pPr>
-        <w:suppressLineNumbers/>
-        <w:suppressAutoHyphens/>
-        <w:ind w:right="180" w:firstLine="720"/>
+        <w:keepLines/>
+        <w:suppressLineNumbers/>
+        <w:suppressAutoHyphens/>
+        <w:ind w:right="180"/>
         <w:jc w:val="center"/>
         <w:rPr>
           <w:rFonts w:ascii="Times New Roman" w:hAnsi="Times New Roman" w:cs="Times New Roman"/>
@@ -304,20 +312,20 @@
     </w:p>
     <w:p>
       <w:pPr>
-        <w:suppressLineNumbers/>
-        <w:suppressAutoHyphens/>
-        <w:ind w:firstLine="720"/>
-        <w:rPr>
-          <w:rFonts w:ascii="Times New Roman" w:hAnsi="Times New Roman" w:cs="Times New Roman"/>
-          <w:sz w:val="24"/>
-        </w:rPr>
-      </w:pPr>
-      <w:r>
-        <w:rPr>
-          <w:rFonts w:ascii="Times New Roman" w:hAnsi="Times New Roman" w:cs="Times New Roman"/>
-          <w:sz w:val="24"/>
-        </w:rPr>
-        <w:t xml:space="preserve">The primary purpose of the Agile Software Development model is to facilitate quick project completion adaptively. The salient nature of Agile SLDC will allow the researcher to adapt </w:t>
+        <w:widowControl w:val="0"/>
+        <w:suppressLineNumbers/>
+        <w:suppressAutoHyphens/>
+        <w:rPr>
+          <w:rFonts w:ascii="Times New Roman" w:hAnsi="Times New Roman" w:cs="Times New Roman"/>
+          <w:sz w:val="24"/>
+        </w:rPr>
+      </w:pPr>
+      <w:r>
+        <w:rPr>
+          <w:rFonts w:ascii="Times New Roman" w:hAnsi="Times New Roman" w:cs="Times New Roman"/>
+          <w:sz w:val="24"/>
+        </w:rPr>
+        <w:t xml:space="preserve">The primary purpose of the Agile Software Development model is to facilitate quick project completion adaptively. The salient nature of Agile SLDC will allow the researcher to </w:t>
       </w:r>
       <w:r>
         <w:rPr>
@@ -325,7 +333,7 @@
           <w:sz w:val="24"/>
         </w:rPr>
         <w:lastRenderedPageBreak/>
-        <w:t xml:space="preserve">to the unexpected circumstances in the development process due to its iterative and incremental nature (Figure 1). In other words, the researcher can make it up as the project goes along with the Agile Model. Whereas the Waterfall SLDC model, the researcher will structure everything before starting the project. However, with no adaptability due to its linear sequential flow, any erroneous prospects and consequences will be disregarded and not be rectified </w:t>
+        <w:t xml:space="preserve">adapt to the unexpected circumstances in the development process due to its iterative and incremental nature (Figure 1). In other words, the researcher can make it up as the project goes along with the Agile Model. Whereas the Waterfall SLDC model, the researcher will structure everything before starting the project. However, with no adaptability due to its linear sequential flow, any erroneous prospects and consequences will be disregarded and not be rectified </w:t>
       </w:r>
       <w:r>
         <w:rPr>
@@ -416,8 +424,10 @@
     </w:p>
     <w:p>
       <w:pPr>
-        <w:suppressLineNumbers/>
-        <w:suppressAutoHyphens/>
+        <w:keepLines/>
+        <w:suppressLineNumbers/>
+        <w:suppressAutoHyphens/>
+        <w:ind w:firstLine="0"/>
         <w:rPr>
           <w:rFonts w:ascii="Times New Roman" w:hAnsi="Times New Roman" w:cs="Times New Roman"/>
           <w:b/>
@@ -439,9 +449,9 @@
     </w:p>
     <w:p>
       <w:pPr>
-        <w:suppressLineNumbers/>
-        <w:suppressAutoHyphens/>
-        <w:ind w:firstLine="720"/>
+        <w:keepLines/>
+        <w:suppressLineNumbers/>
+        <w:suppressAutoHyphens/>
         <w:rPr>
           <w:rFonts w:ascii="Times New Roman" w:hAnsi="Times New Roman" w:cs="Times New Roman"/>
           <w:color w:val="000000" w:themeColor="text1"/>
@@ -623,8 +633,10 @@
     </w:p>
     <w:p>
       <w:pPr>
-        <w:suppressLineNumbers/>
-        <w:suppressAutoHyphens/>
+        <w:keepLines/>
+        <w:suppressLineNumbers/>
+        <w:suppressAutoHyphens/>
+        <w:ind w:firstLine="0"/>
         <w:rPr>
           <w:rFonts w:ascii="Times New Roman" w:hAnsi="Times New Roman" w:cs="Times New Roman"/>
           <w:b/>
@@ -646,9 +658,9 @@
     </w:p>
     <w:p>
       <w:pPr>
-        <w:suppressLineNumbers/>
-        <w:suppressAutoHyphens/>
-        <w:ind w:firstLine="720"/>
+        <w:widowControl w:val="0"/>
+        <w:suppressLineNumbers/>
+        <w:suppressAutoHyphens/>
         <w:rPr>
           <w:rFonts w:ascii="Times New Roman" w:hAnsi="Times New Roman" w:cs="Times New Roman"/>
           <w:b/>
@@ -732,9 +744,9 @@
     </w:p>
     <w:p>
       <w:pPr>
-        <w:suppressLineNumbers/>
-        <w:suppressAutoHyphens/>
-        <w:ind w:firstLine="720"/>
+        <w:keepLines/>
+        <w:suppressLineNumbers/>
+        <w:suppressAutoHyphens/>
         <w:rPr>
           <w:rFonts w:ascii="Times New Roman" w:hAnsi="Times New Roman" w:cs="Times New Roman"/>
           <w:b/>
@@ -824,9 +836,9 @@
     </w:p>
     <w:p>
       <w:pPr>
-        <w:suppressLineNumbers/>
-        <w:suppressAutoHyphens/>
-        <w:ind w:firstLine="720"/>
+        <w:widowControl w:val="0"/>
+        <w:suppressLineNumbers/>
+        <w:suppressAutoHyphens/>
         <w:rPr>
           <w:rFonts w:ascii="Times New Roman" w:hAnsi="Times New Roman" w:cs="Times New Roman"/>
           <w:sz w:val="24"/>
@@ -908,8 +920,126 @@
     </w:p>
     <w:p>
       <w:pPr>
-        <w:suppressLineNumbers/>
-        <w:suppressAutoHyphens/>
+        <w:widowControl w:val="0"/>
+        <w:suppressLineNumbers/>
+        <w:suppressAutoHyphens/>
+        <w:rPr>
+          <w:rFonts w:ascii="Times New Roman" w:hAnsi="Times New Roman" w:cs="Times New Roman"/>
+          <w:sz w:val="24"/>
+        </w:rPr>
+      </w:pPr>
+      <w:r>
+        <w:rPr>
+          <w:rFonts w:ascii="Times New Roman" w:hAnsi="Times New Roman" w:cs="Times New Roman"/>
+          <w:sz w:val="24"/>
+        </w:rPr>
+        <w:t xml:space="preserve">In terms of the hardware requirements, besides </w:t>
+      </w:r>
+      <w:r>
+        <w:rPr>
+          <w:rFonts w:ascii="Times New Roman" w:hAnsi="Times New Roman" w:cs="Times New Roman"/>
+          <w:sz w:val="24"/>
+        </w:rPr>
+        <w:t xml:space="preserve">two </w:t>
+      </w:r>
+      <w:r>
+        <w:rPr>
+          <w:rFonts w:ascii="Times New Roman" w:hAnsi="Times New Roman" w:cs="Times New Roman"/>
+          <w:sz w:val="24"/>
+        </w:rPr>
+        <w:t>computer</w:t>
+      </w:r>
+      <w:r>
+        <w:rPr>
+          <w:rFonts w:ascii="Times New Roman" w:hAnsi="Times New Roman" w:cs="Times New Roman"/>
+          <w:sz w:val="24"/>
+        </w:rPr>
+        <w:t>s</w:t>
+      </w:r>
+      <w:r>
+        <w:rPr>
+          <w:rFonts w:ascii="Times New Roman" w:hAnsi="Times New Roman" w:cs="Times New Roman"/>
+          <w:sz w:val="24"/>
+        </w:rPr>
+        <w:t xml:space="preserve"> and an internet connection, the basic hardware requirements for the </w:t>
+      </w:r>
+      <w:r>
+        <w:rPr>
+          <w:rFonts w:ascii="Times New Roman" w:hAnsi="Times New Roman" w:cs="Times New Roman"/>
+          <w:sz w:val="24"/>
+        </w:rPr>
+        <w:t xml:space="preserve">COVID Pulse </w:t>
+      </w:r>
+      <w:r>
+        <w:rPr>
+          <w:rFonts w:ascii="Times New Roman" w:hAnsi="Times New Roman" w:cs="Times New Roman"/>
+          <w:sz w:val="24"/>
+        </w:rPr>
+        <w:t xml:space="preserve">project </w:t>
+      </w:r>
+      <w:r>
+        <w:rPr>
+          <w:rFonts w:ascii="Times New Roman" w:hAnsi="Times New Roman" w:cs="Times New Roman"/>
+          <w:sz w:val="24"/>
+        </w:rPr>
+        <w:t xml:space="preserve">can be </w:t>
+      </w:r>
+      <w:r>
+        <w:rPr>
+          <w:rFonts w:ascii="Times New Roman" w:hAnsi="Times New Roman" w:cs="Times New Roman"/>
+          <w:sz w:val="24"/>
+        </w:rPr>
+        <w:t xml:space="preserve">needless since the researcher will utilize the Google Firebase service to host the COVID pulse web application. </w:t>
+      </w:r>
+      <w:r>
+        <w:rPr>
+          <w:rFonts w:ascii="Times New Roman" w:hAnsi="Times New Roman" w:cs="Times New Roman"/>
+          <w:sz w:val="24"/>
+        </w:rPr>
+        <w:t xml:space="preserve">However, the COVID Pulse project will still use another computer to test the web application. </w:t>
+      </w:r>
+      <w:r>
+        <w:rPr>
+          <w:rFonts w:ascii="Times New Roman" w:hAnsi="Times New Roman" w:cs="Times New Roman"/>
+          <w:sz w:val="24"/>
+        </w:rPr>
+        <w:t xml:space="preserve">Hence, the researcher </w:t>
+      </w:r>
+      <w:r>
+        <w:rPr>
+          <w:rFonts w:ascii="Times New Roman" w:hAnsi="Times New Roman" w:cs="Times New Roman"/>
+          <w:sz w:val="24"/>
+        </w:rPr>
+        <w:t xml:space="preserve">the </w:t>
+      </w:r>
+      <w:r>
+        <w:rPr>
+          <w:rFonts w:ascii="Times New Roman" w:hAnsi="Times New Roman" w:cs="Times New Roman"/>
+          <w:sz w:val="24"/>
+        </w:rPr>
+        <w:t>hardware requirements to set up a server</w:t>
+      </w:r>
+      <w:r>
+        <w:rPr>
+          <w:rFonts w:ascii="Times New Roman" w:hAnsi="Times New Roman" w:cs="Times New Roman"/>
+          <w:sz w:val="24"/>
+        </w:rPr>
+        <w:t xml:space="preserve"> can be optional</w:t>
+      </w:r>
+      <w:r>
+        <w:rPr>
+          <w:rFonts w:ascii="Times New Roman" w:hAnsi="Times New Roman" w:cs="Times New Roman"/>
+          <w:sz w:val="24"/>
+        </w:rPr>
+        <w:t xml:space="preserve">. </w:t>
+      </w:r>
+    </w:p>
+    <w:p>
+      <w:pPr>
+        <w:widowControl w:val="0"/>
+        <w:suppressLineNumbers/>
+        <w:suppressAutoHyphens/>
+        <w:ind w:firstLine="0"/>
         <w:jc w:val="center"/>
         <w:rPr>
           <w:rFonts w:ascii="Times New Roman" w:hAnsi="Times New Roman" w:cs="Times New Roman"/>
@@ -922,9 +1052,9 @@
           <w:lang w:val="en-US"/>
         </w:rPr>
         <w:drawing>
-          <wp:inline distT="0" distB="0" distL="0" distR="0" wp14:anchorId="05683A0D" wp14:editId="0A87A9BE">
-            <wp:extent cx="4145280" cy="3635048"/>
-            <wp:effectExtent l="0" t="0" r="7620" b="3810"/>
+          <wp:inline distT="0" distB="0" distL="0" distR="0" wp14:anchorId="02059391" wp14:editId="2AFAD947">
+            <wp:extent cx="4619958" cy="4051300"/>
+            <wp:effectExtent l="0" t="0" r="9525" b="6350"/>
             <wp:docPr id="16" name="Picture 16" descr="C:\Users\alscg\AppData\Local\Microsoft\Windows\INetCache\Content.Word\InkedTELOS - 20210606-1_LI.jpg"/>
             <wp:cNvGraphicFramePr>
               <a:graphicFrameLocks xmlns:a="http://schemas.openxmlformats.org/drawingml/2006/main" noChangeAspect="1"/>
@@ -952,7 +1082,7 @@
                   <pic:spPr bwMode="auto">
                     <a:xfrm>
                       <a:off x="0" y="0"/>
-                      <a:ext cx="4165042" cy="3652377"/>
+                      <a:ext cx="4665651" cy="4091369"/>
                     </a:xfrm>
                     <a:prstGeom prst="rect">
                       <a:avLst/>
@@ -976,9 +1106,9 @@
     </w:p>
     <w:p>
       <w:pPr>
-        <w:suppressLineNumbers/>
-        <w:suppressAutoHyphens/>
-        <w:ind w:firstLine="720"/>
+        <w:keepLines/>
+        <w:suppressLineNumbers/>
+        <w:suppressAutoHyphens/>
         <w:jc w:val="center"/>
         <w:rPr>
           <w:rFonts w:ascii="Times New Roman" w:hAnsi="Times New Roman" w:cs="Times New Roman"/>
@@ -1051,32 +1181,200 @@
       <w:pPr>
         <w:suppressLineNumbers/>
         <w:suppressAutoHyphens/>
-        <w:ind w:firstLine="720"/>
-        <w:rPr>
-          <w:rFonts w:ascii="Times New Roman" w:hAnsi="Times New Roman" w:cs="Times New Roman"/>
-          <w:sz w:val="24"/>
-        </w:rPr>
-      </w:pPr>
-      <w:r>
-        <w:rPr>
-          <w:rFonts w:ascii="Times New Roman" w:hAnsi="Times New Roman" w:cs="Times New Roman"/>
-          <w:sz w:val="24"/>
-        </w:rPr>
-        <w:t xml:space="preserve">In terms of the hardware requirements, besides </w:t>
-      </w:r>
-      <w:r>
-        <w:rPr>
-          <w:rFonts w:ascii="Times New Roman" w:hAnsi="Times New Roman" w:cs="Times New Roman"/>
-          <w:sz w:val="24"/>
-        </w:rPr>
-        <w:t xml:space="preserve">two </w:t>
-      </w:r>
-      <w:r>
-        <w:rPr>
-          <w:rFonts w:ascii="Times New Roman" w:hAnsi="Times New Roman" w:cs="Times New Roman"/>
-          <w:sz w:val="24"/>
-        </w:rPr>
-        <w:t>computer</w:t>
+        <w:rPr>
+          <w:rFonts w:ascii="Times New Roman" w:hAnsi="Times New Roman" w:cs="Times New Roman"/>
+          <w:sz w:val="24"/>
+        </w:rPr>
+      </w:pPr>
+      <w:r>
+        <w:rPr>
+          <w:rFonts w:ascii="Times New Roman" w:hAnsi="Times New Roman" w:cs="Times New Roman"/>
+          <w:sz w:val="24"/>
+        </w:rPr>
+        <w:t xml:space="preserve">Additionally, the proposed project is technically possible and is an existing concept. The technology needed for the development is also available, and most of the tools are accessible and open-source. The researcher has a substantial background for some of the necessary technical requirements and has earned a Responsive Web Design certificate </w:t>
+      </w:r>
+      <w:r>
+        <w:rPr>
+          <w:rFonts w:ascii="Times New Roman" w:hAnsi="Times New Roman" w:cs="Times New Roman"/>
+          <w:sz w:val="24"/>
+        </w:rPr>
+        <w:fldChar w:fldCharType="begin" w:fldLock="1"/>
+      </w:r>
+      <w:r>
+        <w:rPr>
+          <w:rFonts w:ascii="Times New Roman" w:hAnsi="Times New Roman" w:cs="Times New Roman"/>
+          <w:sz w:val="24"/>
+        </w:rPr>
+        <w:instrText>ADDIN CSL_CITATION {"citationItems":[{"id":"ITEM-1","itemData":{"URL":"https://www.freecodecamp.org/certification/aidrecabrera/responsive-web-design","author":[{"dropping-particle":"","family":"Larson","given":"Quincy","non-dropping-particle":"","parse-names":false,"suffix":""}],"container-title":"FreeCodeCamp","id":"ITEM-1","issued":{"date-parts":[["2021"]]},"title":"Developer Certification for Aidre Cabrera | Responsive Web Design","type":"webpage"},"uris":["http://www.mendeley.com/documents/?uuid=ce6144b0-113e-49f5-b5d8-ee98519be8b2"]}],"mendeley":{"formattedCitation":"(Larson, 2021)","plainTextFormattedCitation":"(Larson, 2021)","previouslyFormattedCitation":"(Larson, 2021)"},"properties":{"noteIndex":0},"schema":"https://github.com/citation-style-language/schema/raw/master/csl-citation.json"}</w:instrText>
+      </w:r>
+      <w:r>
+        <w:rPr>
+          <w:rFonts w:ascii="Times New Roman" w:hAnsi="Times New Roman" w:cs="Times New Roman"/>
+          <w:sz w:val="24"/>
+        </w:rPr>
+        <w:fldChar w:fldCharType="separate"/>
+      </w:r>
+      <w:r>
+        <w:rPr>
+          <w:rFonts w:ascii="Times New Roman" w:hAnsi="Times New Roman" w:cs="Times New Roman"/>
+          <w:noProof/>
+          <w:sz w:val="24"/>
+        </w:rPr>
+        <w:t>(Larson, 2021)</w:t>
+      </w:r>
+      <w:r>
+        <w:rPr>
+          <w:rFonts w:ascii="Times New Roman" w:hAnsi="Times New Roman" w:cs="Times New Roman"/>
+          <w:sz w:val="24"/>
+        </w:rPr>
+        <w:fldChar w:fldCharType="end"/>
+      </w:r>
+      <w:r>
+        <w:rPr>
+          <w:rFonts w:ascii="Times New Roman" w:hAnsi="Times New Roman" w:cs="Times New Roman"/>
+          <w:sz w:val="24"/>
+        </w:rPr>
+        <w:t xml:space="preserve"> for the knowledge and skills consideration. However, in some unforeseen circumstances where the requirements were beyond the researcher's aptitude, the researcher can adopt an alternative to fulfill the specific requirement. Thus, considering all of these, it is technically possible to develop the proposed project.</w:t>
+      </w:r>
+      <w:r>
+        <w:rPr>
+          <w:rFonts w:ascii="Times New Roman" w:hAnsi="Times New Roman" w:cs="Times New Roman"/>
+          <w:sz w:val="24"/>
+        </w:rPr>
+        <w:t xml:space="preserve"> </w:t>
+      </w:r>
+      <w:r>
+        <w:rPr>
+          <w:rFonts w:ascii="Times New Roman" w:hAnsi="Times New Roman" w:cs="Times New Roman"/>
+          <w:sz w:val="24"/>
+        </w:rPr>
+        <w:t>From all the areas of TELOS, the project will be heavily scoped on the technical feasibility.</w:t>
+      </w:r>
+      <w:r>
+        <w:rPr>
+          <w:rFonts w:ascii="Times New Roman" w:hAnsi="Times New Roman" w:cs="Times New Roman"/>
+          <w:b/>
+          <w:sz w:val="24"/>
+        </w:rPr>
+        <w:t xml:space="preserve"> </w:t>
+      </w:r>
+      <w:r>
+        <w:rPr>
+          <w:rFonts w:ascii="Times New Roman" w:hAnsi="Times New Roman" w:cs="Times New Roman"/>
+          <w:sz w:val="24"/>
+        </w:rPr>
+        <w:t>Specifically, the following are the foreseen bare minimum software that is essential:</w:t>
+      </w:r>
+      <w:r>
+        <w:rPr>
+          <w:rFonts w:ascii="Times New Roman" w:hAnsi="Times New Roman" w:cs="Times New Roman"/>
+          <w:sz w:val="24"/>
+        </w:rPr>
+        <w:t xml:space="preserve"> </w:t>
+      </w:r>
+      <w:r>
+        <w:rPr>
+          <w:rFonts w:ascii="Times New Roman" w:hAnsi="Times New Roman" w:cs="Times New Roman"/>
+          <w:sz w:val="24"/>
+        </w:rPr>
+        <w:t>Integrated Development Environment (IDE)</w:t>
+      </w:r>
+      <w:r>
+        <w:rPr>
+          <w:rFonts w:ascii="Times New Roman" w:hAnsi="Times New Roman" w:cs="Times New Roman"/>
+          <w:sz w:val="24"/>
+        </w:rPr>
+        <w:t xml:space="preserve">, </w:t>
+      </w:r>
+      <w:r>
+        <w:rPr>
+          <w:rFonts w:ascii="Times New Roman" w:hAnsi="Times New Roman" w:cs="Times New Roman"/>
+          <w:sz w:val="24"/>
+        </w:rPr>
+        <w:t>Prototyping Tool and Graphics Editor</w:t>
+      </w:r>
+      <w:r>
+        <w:rPr>
+          <w:rFonts w:ascii="Times New Roman" w:hAnsi="Times New Roman" w:cs="Times New Roman"/>
+          <w:sz w:val="24"/>
+        </w:rPr>
+        <w:t xml:space="preserve">, and </w:t>
+      </w:r>
+      <w:r>
+        <w:rPr>
+          <w:rFonts w:ascii="Times New Roman" w:hAnsi="Times New Roman" w:cs="Times New Roman"/>
+          <w:sz w:val="24"/>
+        </w:rPr>
+        <w:t>Web Browser</w:t>
+      </w:r>
+      <w:r>
+        <w:rPr>
+          <w:rFonts w:ascii="Times New Roman" w:hAnsi="Times New Roman" w:cs="Times New Roman"/>
+          <w:sz w:val="24"/>
+        </w:rPr>
+        <w:t>.</w:t>
+      </w:r>
+    </w:p>
+    <w:p>
+      <w:pPr>
+        <w:widowControl w:val="0"/>
+        <w:spacing w:before="240"/>
+        <w:rPr>
+          <w:rFonts w:ascii="Times New Roman" w:hAnsi="Times New Roman" w:cs="Times New Roman"/>
+          <w:b/>
+          <w:sz w:val="24"/>
+        </w:rPr>
+      </w:pPr>
+      <w:r>
+        <w:rPr>
+          <w:rFonts w:ascii="Times New Roman" w:hAnsi="Times New Roman" w:cs="Times New Roman"/>
+          <w:b/>
+          <w:sz w:val="24"/>
+        </w:rPr>
+        <w:t>Development Stage</w:t>
+      </w:r>
+      <w:r>
+        <w:rPr>
+          <w:rFonts w:ascii="Times New Roman" w:hAnsi="Times New Roman" w:cs="Times New Roman"/>
+          <w:b/>
+          <w:sz w:val="24"/>
+        </w:rPr>
+        <w:t xml:space="preserve">. </w:t>
+      </w:r>
+      <w:r>
+        <w:rPr>
+          <w:rFonts w:ascii="Times New Roman" w:hAnsi="Times New Roman" w:cs="Times New Roman"/>
+          <w:sz w:val="24"/>
+        </w:rPr>
+        <w:t xml:space="preserve">The researcher has </w:t>
+      </w:r>
+      <w:r>
+        <w:rPr>
+          <w:rFonts w:ascii="Times New Roman" w:hAnsi="Times New Roman" w:cs="Times New Roman"/>
+          <w:sz w:val="24"/>
+        </w:rPr>
+        <w:t xml:space="preserve">defined the development phases in every part of the COVID Pulse web application. </w:t>
+      </w:r>
+      <w:r>
+        <w:rPr>
+          <w:rFonts w:ascii="Times New Roman" w:hAnsi="Times New Roman" w:cs="Times New Roman"/>
+          <w:sz w:val="24"/>
+        </w:rPr>
+        <w:t>E</w:t>
+      </w:r>
+      <w:r>
+        <w:rPr>
+          <w:rFonts w:ascii="Times New Roman" w:hAnsi="Times New Roman" w:cs="Times New Roman"/>
+          <w:sz w:val="24"/>
+        </w:rPr>
+        <w:t xml:space="preserve">very </w:t>
+      </w:r>
+      <w:r>
+        <w:rPr>
+          <w:rFonts w:ascii="Times New Roman" w:hAnsi="Times New Roman" w:cs="Times New Roman"/>
+          <w:sz w:val="24"/>
+        </w:rPr>
+        <w:t>stage</w:t>
       </w:r>
       <w:r>
         <w:rPr>
@@ -1090,351 +1388,68 @@
           <w:rFonts w:ascii="Times New Roman" w:hAnsi="Times New Roman" w:cs="Times New Roman"/>
           <w:sz w:val="24"/>
         </w:rPr>
-        <w:t xml:space="preserve"> and an internet connection, the basic hardware requirements for the </w:t>
-      </w:r>
-      <w:r>
-        <w:rPr>
-          <w:rFonts w:ascii="Times New Roman" w:hAnsi="Times New Roman" w:cs="Times New Roman"/>
-          <w:sz w:val="24"/>
-        </w:rPr>
-        <w:t xml:space="preserve">COVID Pulse </w:t>
-      </w:r>
-      <w:r>
-        <w:rPr>
-          <w:rFonts w:ascii="Times New Roman" w:hAnsi="Times New Roman" w:cs="Times New Roman"/>
-          <w:sz w:val="24"/>
-        </w:rPr>
-        <w:t xml:space="preserve">project </w:t>
-      </w:r>
-      <w:r>
-        <w:rPr>
-          <w:rFonts w:ascii="Times New Roman" w:hAnsi="Times New Roman" w:cs="Times New Roman"/>
-          <w:sz w:val="24"/>
-        </w:rPr>
-        <w:t xml:space="preserve">can be </w:t>
-      </w:r>
-      <w:r>
-        <w:rPr>
-          <w:rFonts w:ascii="Times New Roman" w:hAnsi="Times New Roman" w:cs="Times New Roman"/>
-          <w:sz w:val="24"/>
-        </w:rPr>
-        <w:t xml:space="preserve">needless since the researcher will utilize the Google Firebase service to host the COVID pulse web application. </w:t>
-      </w:r>
-      <w:r>
-        <w:rPr>
-          <w:rFonts w:ascii="Times New Roman" w:hAnsi="Times New Roman" w:cs="Times New Roman"/>
-          <w:sz w:val="24"/>
-        </w:rPr>
-        <w:t xml:space="preserve">However, the COVID Pulse project will still use another computer to test the web application. </w:t>
-      </w:r>
-      <w:r>
-        <w:rPr>
-          <w:rFonts w:ascii="Times New Roman" w:hAnsi="Times New Roman" w:cs="Times New Roman"/>
-          <w:sz w:val="24"/>
-        </w:rPr>
-        <w:t xml:space="preserve">Hence, the researcher </w:t>
-      </w:r>
-      <w:r>
-        <w:rPr>
-          <w:rFonts w:ascii="Times New Roman" w:hAnsi="Times New Roman" w:cs="Times New Roman"/>
-          <w:sz w:val="24"/>
-        </w:rPr>
-        <w:t xml:space="preserve">the </w:t>
-      </w:r>
-      <w:r>
-        <w:rPr>
-          <w:rFonts w:ascii="Times New Roman" w:hAnsi="Times New Roman" w:cs="Times New Roman"/>
-          <w:sz w:val="24"/>
-        </w:rPr>
-        <w:t>hardware requirements to set up a server</w:t>
-      </w:r>
-      <w:r>
-        <w:rPr>
-          <w:rFonts w:ascii="Times New Roman" w:hAnsi="Times New Roman" w:cs="Times New Roman"/>
-          <w:sz w:val="24"/>
-        </w:rPr>
-        <w:t xml:space="preserve"> can be optional</w:t>
-      </w:r>
-      <w:r>
-        <w:rPr>
-          <w:rFonts w:ascii="Times New Roman" w:hAnsi="Times New Roman" w:cs="Times New Roman"/>
-          <w:sz w:val="24"/>
-        </w:rPr>
-        <w:t xml:space="preserve">. </w:t>
-      </w:r>
-    </w:p>
-    <w:p>
-      <w:pPr>
-        <w:suppressLineNumbers/>
-        <w:suppressAutoHyphens/>
-        <w:ind w:firstLine="720"/>
-        <w:rPr>
-          <w:rFonts w:ascii="Times New Roman" w:hAnsi="Times New Roman" w:cs="Times New Roman"/>
-          <w:sz w:val="24"/>
-        </w:rPr>
-      </w:pPr>
-      <w:r>
-        <w:rPr>
-          <w:rFonts w:ascii="Times New Roman" w:hAnsi="Times New Roman" w:cs="Times New Roman"/>
-          <w:sz w:val="24"/>
-        </w:rPr>
-        <w:t xml:space="preserve">Additionally, the proposed project is technically possible and is an existing concept. The technology needed for the development is also available, and most of the tools are accessible and open-source. The researcher has a substantial background for some of the necessary technical requirements and has earned a Responsive Web Design certificate </w:t>
-      </w:r>
-      <w:r>
-        <w:rPr>
-          <w:rFonts w:ascii="Times New Roman" w:hAnsi="Times New Roman" w:cs="Times New Roman"/>
-          <w:sz w:val="24"/>
-        </w:rPr>
-        <w:fldChar w:fldCharType="begin" w:fldLock="1"/>
-      </w:r>
-      <w:r>
-        <w:rPr>
-          <w:rFonts w:ascii="Times New Roman" w:hAnsi="Times New Roman" w:cs="Times New Roman"/>
-          <w:sz w:val="24"/>
-        </w:rPr>
-        <w:instrText>ADDIN CSL_CITATION {"citationItems":[{"id":"ITEM-1","itemData":{"URL":"https://www.freecodecamp.org/certification/aidrecabrera/responsive-web-design","author":[{"dropping-particle":"","family":"Larson","given":"Quincy","non-dropping-particle":"","parse-names":false,"suffix":""}],"container-title":"FreeCodeCamp","id":"ITEM-1","issued":{"date-parts":[["2021"]]},"title":"Developer Certification for Aidre Cabrera | Responsive Web Design","type":"webpage"},"uris":["http://www.mendeley.com/documents/?uuid=ce6144b0-113e-49f5-b5d8-ee98519be8b2"]}],"mendeley":{"formattedCitation":"(Larson, 2021)","plainTextFormattedCitation":"(Larson, 2021)","previouslyFormattedCitation":"(Larson, 2021)"},"properties":{"noteIndex":0},"schema":"https://github.com/citation-style-language/schema/raw/master/csl-citation.json"}</w:instrText>
-      </w:r>
-      <w:r>
-        <w:rPr>
-          <w:rFonts w:ascii="Times New Roman" w:hAnsi="Times New Roman" w:cs="Times New Roman"/>
-          <w:sz w:val="24"/>
-        </w:rPr>
-        <w:fldChar w:fldCharType="separate"/>
-      </w:r>
+        <w:t xml:space="preserve"> involves the development of the </w:t>
+      </w:r>
+      <w:r>
+        <w:rPr>
+          <w:rFonts w:ascii="Times New Roman" w:hAnsi="Times New Roman" w:cs="Times New Roman"/>
+          <w:sz w:val="24"/>
+        </w:rPr>
+        <w:t xml:space="preserve">specific feature of </w:t>
+      </w:r>
+      <w:r>
+        <w:rPr>
+          <w:rFonts w:ascii="Times New Roman" w:hAnsi="Times New Roman" w:cs="Times New Roman"/>
+          <w:sz w:val="24"/>
+        </w:rPr>
+        <w:t>COVID pulse through the implementation and coding of the designed project. In other words, this is the primary stage in the realization of the COVID Pulse web application design and tra</w:t>
+      </w:r>
+      <w:r>
+        <w:rPr>
+          <w:rFonts w:ascii="Times New Roman" w:hAnsi="Times New Roman" w:cs="Times New Roman"/>
+          <w:sz w:val="24"/>
+        </w:rPr>
+        <w:t xml:space="preserve">nslating it into a source code. </w:t>
+      </w:r>
+      <w:r>
+        <w:rPr>
+          <w:rFonts w:ascii="Times New Roman" w:hAnsi="Times New Roman" w:cs="Times New Roman"/>
+          <w:sz w:val="24"/>
+        </w:rPr>
+        <w:t>Each module that will be designed in the designing stage by the researcher will be implemented and coded. After the development stage, the researcher will test the module functionality and determine whether it is appropriately working through end-to-end (E2E) testing. Each development phase will focus on the three segments: Frontend, API (Middleware), and Backend.</w:t>
+      </w:r>
+      <w:r>
+        <w:rPr>
+          <w:rFonts w:ascii="Times New Roman" w:hAnsi="Times New Roman" w:cs="Times New Roman"/>
+          <w:sz w:val="24"/>
+        </w:rPr>
+        <w:t xml:space="preserve"> </w:t>
+      </w:r>
+    </w:p>
+    <w:p>
+      <w:pPr>
+        <w:keepLines/>
+        <w:suppressLineNumbers/>
+        <w:suppressAutoHyphens/>
+        <w:spacing w:after="0"/>
+        <w:ind w:firstLine="0"/>
+        <w:jc w:val="center"/>
+        <w:rPr>
+          <w:rFonts w:ascii="Times New Roman" w:hAnsi="Times New Roman" w:cs="Times New Roman"/>
+          <w:sz w:val="24"/>
+        </w:rPr>
+      </w:pPr>
       <w:r>
         <w:rPr>
           <w:rFonts w:ascii="Times New Roman" w:hAnsi="Times New Roman" w:cs="Times New Roman"/>
           <w:noProof/>
           <w:sz w:val="24"/>
-        </w:rPr>
-        <w:t>(Larson, 2021)</w:t>
-      </w:r>
-      <w:r>
-        <w:rPr>
-          <w:rFonts w:ascii="Times New Roman" w:hAnsi="Times New Roman" w:cs="Times New Roman"/>
-          <w:sz w:val="24"/>
-        </w:rPr>
-        <w:fldChar w:fldCharType="end"/>
-      </w:r>
-      <w:r>
-        <w:rPr>
-          <w:rFonts w:ascii="Times New Roman" w:hAnsi="Times New Roman" w:cs="Times New Roman"/>
-          <w:sz w:val="24"/>
-        </w:rPr>
-        <w:t xml:space="preserve"> for the knowledge and skills consideration. However, in some unforeseen circumstances where the requirements were beyond the researcher's aptitude, the researcher can adopt an alternative to fulfill the specific requirement. Thus, considering all of these, it is technically possible to develop the proposed project.</w:t>
-      </w:r>
-      <w:r>
-        <w:rPr>
-          <w:rFonts w:ascii="Times New Roman" w:hAnsi="Times New Roman" w:cs="Times New Roman"/>
-          <w:sz w:val="24"/>
-        </w:rPr>
-        <w:t xml:space="preserve"> </w:t>
-      </w:r>
-      <w:r>
-        <w:rPr>
-          <w:rFonts w:ascii="Times New Roman" w:hAnsi="Times New Roman" w:cs="Times New Roman"/>
-          <w:sz w:val="24"/>
-        </w:rPr>
-        <w:t>From all the areas of TELOS, the project will be heavily scoped on the technical feasibility.</w:t>
-      </w:r>
-      <w:r>
-        <w:rPr>
-          <w:rFonts w:ascii="Times New Roman" w:hAnsi="Times New Roman" w:cs="Times New Roman"/>
-          <w:b/>
-          <w:sz w:val="24"/>
-        </w:rPr>
-        <w:t xml:space="preserve"> </w:t>
-      </w:r>
-      <w:r>
-        <w:rPr>
-          <w:rFonts w:ascii="Times New Roman" w:hAnsi="Times New Roman" w:cs="Times New Roman"/>
-          <w:sz w:val="24"/>
-        </w:rPr>
-        <w:t>Specifically, the following are the foreseen bare minimum software that is essential:</w:t>
-      </w:r>
-      <w:r>
-        <w:rPr>
-          <w:rFonts w:ascii="Times New Roman" w:hAnsi="Times New Roman" w:cs="Times New Roman"/>
-          <w:sz w:val="24"/>
-        </w:rPr>
-        <w:t xml:space="preserve"> </w:t>
-      </w:r>
-      <w:r>
-        <w:rPr>
-          <w:rFonts w:ascii="Times New Roman" w:hAnsi="Times New Roman" w:cs="Times New Roman"/>
-          <w:sz w:val="24"/>
-        </w:rPr>
-        <w:t>Integrated Development Environment (IDE)</w:t>
-      </w:r>
-      <w:r>
-        <w:rPr>
-          <w:rFonts w:ascii="Times New Roman" w:hAnsi="Times New Roman" w:cs="Times New Roman"/>
-          <w:sz w:val="24"/>
-        </w:rPr>
-        <w:t xml:space="preserve">, </w:t>
-      </w:r>
-      <w:r>
-        <w:rPr>
-          <w:rFonts w:ascii="Times New Roman" w:hAnsi="Times New Roman" w:cs="Times New Roman"/>
-          <w:sz w:val="24"/>
-        </w:rPr>
-        <w:t>Prototyping Tool and Graphics Editor</w:t>
-      </w:r>
-      <w:r>
-        <w:rPr>
-          <w:rFonts w:ascii="Times New Roman" w:hAnsi="Times New Roman" w:cs="Times New Roman"/>
-          <w:sz w:val="24"/>
-        </w:rPr>
-        <w:t xml:space="preserve">, and </w:t>
-      </w:r>
-      <w:r>
-        <w:rPr>
-          <w:rFonts w:ascii="Times New Roman" w:hAnsi="Times New Roman" w:cs="Times New Roman"/>
-          <w:sz w:val="24"/>
-        </w:rPr>
-        <w:t>Web Browser</w:t>
-      </w:r>
-      <w:r>
-        <w:rPr>
-          <w:rFonts w:ascii="Times New Roman" w:hAnsi="Times New Roman" w:cs="Times New Roman"/>
-          <w:sz w:val="24"/>
-        </w:rPr>
-        <w:t>.</w:t>
-      </w:r>
-    </w:p>
-    <w:p>
-      <w:pPr>
-        <w:suppressLineNumbers/>
-        <w:suppressAutoHyphens/>
-        <w:spacing w:before="240"/>
-        <w:ind w:firstLine="720"/>
-        <w:rPr>
-          <w:rFonts w:ascii="Times New Roman" w:hAnsi="Times New Roman" w:cs="Times New Roman"/>
-          <w:b/>
-          <w:sz w:val="24"/>
-        </w:rPr>
-      </w:pPr>
-      <w:r>
-        <w:rPr>
-          <w:rFonts w:ascii="Times New Roman" w:hAnsi="Times New Roman" w:cs="Times New Roman"/>
-          <w:b/>
-          <w:sz w:val="24"/>
-        </w:rPr>
-        <w:t>Development Stage</w:t>
-      </w:r>
-      <w:r>
-        <w:rPr>
-          <w:rFonts w:ascii="Times New Roman" w:hAnsi="Times New Roman" w:cs="Times New Roman"/>
-          <w:b/>
-          <w:sz w:val="24"/>
-        </w:rPr>
-        <w:t xml:space="preserve">. </w:t>
-      </w:r>
-      <w:r>
-        <w:rPr>
-          <w:rFonts w:ascii="Times New Roman" w:hAnsi="Times New Roman" w:cs="Times New Roman"/>
-          <w:sz w:val="24"/>
-        </w:rPr>
-        <w:t xml:space="preserve">The researcher has </w:t>
-      </w:r>
-      <w:r>
-        <w:rPr>
-          <w:rFonts w:ascii="Times New Roman" w:hAnsi="Times New Roman" w:cs="Times New Roman"/>
-          <w:sz w:val="24"/>
-        </w:rPr>
-        <w:t xml:space="preserve">defined the development phases in every part of the COVID Pulse web application. </w:t>
-      </w:r>
-      <w:r>
-        <w:rPr>
-          <w:rFonts w:ascii="Times New Roman" w:hAnsi="Times New Roman" w:cs="Times New Roman"/>
-          <w:sz w:val="24"/>
-        </w:rPr>
-        <w:t>E</w:t>
-      </w:r>
-      <w:r>
-        <w:rPr>
-          <w:rFonts w:ascii="Times New Roman" w:hAnsi="Times New Roman" w:cs="Times New Roman"/>
-          <w:sz w:val="24"/>
-        </w:rPr>
-        <w:t xml:space="preserve">very </w:t>
-      </w:r>
-      <w:r>
-        <w:rPr>
-          <w:rFonts w:ascii="Times New Roman" w:hAnsi="Times New Roman" w:cs="Times New Roman"/>
-          <w:sz w:val="24"/>
-        </w:rPr>
-        <w:t>stage</w:t>
-      </w:r>
-      <w:r>
-        <w:rPr>
-          <w:rFonts w:ascii="Times New Roman" w:hAnsi="Times New Roman" w:cs="Times New Roman"/>
-          <w:sz w:val="24"/>
-        </w:rPr>
-        <w:t>s</w:t>
-      </w:r>
-      <w:r>
-        <w:rPr>
-          <w:rFonts w:ascii="Times New Roman" w:hAnsi="Times New Roman" w:cs="Times New Roman"/>
-          <w:sz w:val="24"/>
-        </w:rPr>
-        <w:t xml:space="preserve"> involves the development of the </w:t>
-      </w:r>
-      <w:r>
-        <w:rPr>
-          <w:rFonts w:ascii="Times New Roman" w:hAnsi="Times New Roman" w:cs="Times New Roman"/>
-          <w:sz w:val="24"/>
-        </w:rPr>
-        <w:t xml:space="preserve">specific feature of </w:t>
-      </w:r>
-      <w:r>
-        <w:rPr>
-          <w:rFonts w:ascii="Times New Roman" w:hAnsi="Times New Roman" w:cs="Times New Roman"/>
-          <w:sz w:val="24"/>
-        </w:rPr>
-        <w:t>COVID pulse through the implementation and coding of the designed project. In other words, this is the primary stage in the realization of the COVID Pulse web application design and tra</w:t>
-      </w:r>
-      <w:r>
-        <w:rPr>
-          <w:rFonts w:ascii="Times New Roman" w:hAnsi="Times New Roman" w:cs="Times New Roman"/>
-          <w:sz w:val="24"/>
-        </w:rPr>
-        <w:t xml:space="preserve">nslating it into a source code. </w:t>
-      </w:r>
-      <w:r>
-        <w:rPr>
-          <w:rFonts w:ascii="Times New Roman" w:hAnsi="Times New Roman" w:cs="Times New Roman"/>
-          <w:sz w:val="24"/>
-        </w:rPr>
-        <w:t>Each module that will be designed in the designing stage by the researcher will be implemented and coded. After the development stage, the researcher will test the module functionality and determine whether it is appropriately working through end-to-end (E2E) testing. Each development phase will focus on the three segments: Frontend, API (Middleware), and Backend.</w:t>
-      </w:r>
-      <w:r>
-        <w:rPr>
-          <w:rFonts w:ascii="Times New Roman" w:hAnsi="Times New Roman" w:cs="Times New Roman"/>
-          <w:sz w:val="24"/>
-        </w:rPr>
-        <w:t xml:space="preserve"> </w:t>
-      </w:r>
-    </w:p>
-    <w:p>
-      <w:pPr>
-        <w:suppressLineNumbers/>
-        <w:suppressAutoHyphens/>
-        <w:rPr>
-          <w:rFonts w:ascii="Times New Roman" w:hAnsi="Times New Roman" w:cs="Times New Roman"/>
-          <w:sz w:val="24"/>
-        </w:rPr>
-      </w:pPr>
-      <w:r>
-        <w:rPr>
-          <w:rFonts w:ascii="Times New Roman" w:hAnsi="Times New Roman" w:cs="Times New Roman"/>
-          <w:noProof/>
-          <w:sz w:val="24"/>
           <w:lang w:val="en-US"/>
         </w:rPr>
         <w:drawing>
-          <wp:inline distT="0" distB="0" distL="0" distR="0" wp14:anchorId="78816A34" wp14:editId="17D442E8">
-            <wp:extent cx="6104808" cy="4772967"/>
-            <wp:effectExtent l="0" t="0" r="0" b="8890"/>
+          <wp:inline distT="0" distB="0" distL="0" distR="0" wp14:anchorId="5220E8C6" wp14:editId="538ED676">
+            <wp:extent cx="5977714" cy="4673600"/>
+            <wp:effectExtent l="0" t="0" r="4445" b="0"/>
             <wp:docPr id="24" name="Picture 24"/>
             <wp:cNvGraphicFramePr>
               <a:graphicFrameLocks xmlns:a="http://schemas.openxmlformats.org/drawingml/2006/main" noChangeAspect="1"/>
@@ -1455,7 +1470,7 @@
                   <pic:spPr>
                     <a:xfrm>
                       <a:off x="0" y="0"/>
-                      <a:ext cx="6159389" cy="4815640"/>
+                      <a:ext cx="5992800" cy="4685395"/>
                     </a:xfrm>
                     <a:prstGeom prst="rect">
                       <a:avLst/>
@@ -1470,10 +1485,11 @@
     </w:p>
     <w:p>
       <w:pPr>
+        <w:keepLines/>
         <w:suppressLineNumbers/>
         <w:suppressAutoHyphens/>
         <w:spacing w:before="240"/>
-        <w:ind w:firstLine="720"/>
+        <w:ind w:firstLine="0"/>
         <w:jc w:val="center"/>
         <w:rPr>
           <w:rFonts w:ascii="Times New Roman" w:hAnsi="Times New Roman" w:cs="Times New Roman"/>
@@ -1508,33 +1524,11 @@
     </w:p>
     <w:p>
       <w:pPr>
-        <w:suppressLineNumbers/>
-        <w:suppressAutoHyphens/>
-        <w:rPr>
-          <w:rFonts w:ascii="Times New Roman" w:hAnsi="Times New Roman" w:cs="Times New Roman"/>
-          <w:b/>
-          <w:color w:val="000000" w:themeColor="text1"/>
-          <w:sz w:val="24"/>
-          <w:szCs w:val="24"/>
-        </w:rPr>
-      </w:pPr>
-      <w:r>
-        <w:rPr>
-          <w:rFonts w:ascii="Times New Roman" w:hAnsi="Times New Roman" w:cs="Times New Roman"/>
-          <w:b/>
-          <w:color w:val="000000" w:themeColor="text1"/>
-          <w:sz w:val="24"/>
-          <w:szCs w:val="24"/>
-        </w:rPr>
-        <w:t>System Flow</w:t>
-      </w:r>
-    </w:p>
-    <w:p>
-      <w:pPr>
+        <w:keepLines/>
         <w:suppressLineNumbers/>
         <w:suppressAutoHyphens/>
         <w:spacing w:after="0"/>
-        <w:jc w:val="center"/>
+        <w:ind w:right="0" w:firstLine="0"/>
         <w:rPr>
           <w:rFonts w:ascii="Times New Roman" w:hAnsi="Times New Roman" w:cs="Times New Roman"/>
           <w:b/>
@@ -1602,9 +1596,10 @@
     </w:p>
     <w:p>
       <w:pPr>
-        <w:suppressLineNumbers/>
-        <w:suppressAutoHyphens/>
-        <w:ind w:right="180" w:firstLine="720"/>
+        <w:keepLines/>
+        <w:suppressLineNumbers/>
+        <w:suppressAutoHyphens/>
+        <w:ind w:right="180"/>
         <w:jc w:val="center"/>
         <w:rPr>
           <w:rFonts w:ascii="Times New Roman" w:hAnsi="Times New Roman" w:cs="Times New Roman"/>
@@ -1647,9 +1642,10 @@
     </w:p>
     <w:p>
       <w:pPr>
-        <w:suppressLineNumbers/>
-        <w:suppressAutoHyphens/>
-        <w:ind w:right="180" w:firstLine="720"/>
+        <w:keepLines/>
+        <w:suppressLineNumbers/>
+        <w:suppressAutoHyphens/>
+        <w:ind w:right="180"/>
         <w:rPr>
           <w:rFonts w:ascii="Times New Roman" w:hAnsi="Times New Roman" w:cs="Times New Roman"/>
           <w:sz w:val="24"/>
@@ -1673,9 +1669,10 @@
     </w:p>
     <w:p>
       <w:pPr>
-        <w:suppressLineNumbers/>
-        <w:suppressAutoHyphens/>
-        <w:ind w:right="180" w:firstLine="720"/>
+        <w:keepLines/>
+        <w:suppressLineNumbers/>
+        <w:suppressAutoHyphens/>
+        <w:ind w:right="180"/>
         <w:rPr>
           <w:rFonts w:ascii="Times New Roman" w:hAnsi="Times New Roman" w:cs="Times New Roman"/>
           <w:sz w:val="24"/>
@@ -1714,9 +1711,10 @@
     </w:p>
     <w:p>
       <w:pPr>
-        <w:suppressLineNumbers/>
-        <w:suppressAutoHyphens/>
-        <w:ind w:right="180" w:firstLine="720"/>
+        <w:keepLines/>
+        <w:suppressLineNumbers/>
+        <w:suppressAutoHyphens/>
+        <w:ind w:right="180"/>
         <w:rPr>
           <w:rFonts w:ascii="Times New Roman" w:hAnsi="Times New Roman" w:cs="Times New Roman"/>
           <w:sz w:val="24"/>
@@ -1755,9 +1753,10 @@
     </w:p>
     <w:p>
       <w:pPr>
-        <w:suppressLineNumbers/>
-        <w:suppressAutoHyphens/>
-        <w:ind w:right="180" w:firstLine="720"/>
+        <w:keepLines/>
+        <w:suppressLineNumbers/>
+        <w:suppressAutoHyphens/>
+        <w:ind w:right="180"/>
         <w:rPr>
           <w:rFonts w:ascii="Times New Roman" w:hAnsi="Times New Roman" w:cs="Times New Roman"/>
           <w:sz w:val="24"/>
@@ -1796,9 +1795,10 @@
     </w:p>
     <w:p>
       <w:pPr>
-        <w:suppressLineNumbers/>
-        <w:suppressAutoHyphens/>
-        <w:ind w:right="180" w:firstLine="720"/>
+        <w:keepLines/>
+        <w:suppressLineNumbers/>
+        <w:suppressAutoHyphens/>
+        <w:ind w:right="180"/>
         <w:rPr>
           <w:rFonts w:ascii="Times New Roman" w:hAnsi="Times New Roman" w:cs="Times New Roman"/>
           <w:sz w:val="24"/>
@@ -1822,9 +1822,10 @@
     </w:p>
     <w:p>
       <w:pPr>
-        <w:suppressLineNumbers/>
-        <w:suppressAutoHyphens/>
-        <w:ind w:firstLine="720"/>
+        <w:widowControl w:val="0"/>
+        <w:suppressLineNumbers/>
+        <w:suppressAutoHyphens/>
+        <w:ind w:right="0"/>
         <w:rPr>
           <w:rFonts w:ascii="Times New Roman" w:hAnsi="Times New Roman" w:cs="Times New Roman"/>
           <w:b/>
@@ -1905,9 +1906,10 @@
     </w:p>
     <w:p>
       <w:pPr>
-        <w:suppressLineNumbers/>
-        <w:suppressAutoHyphens/>
-        <w:ind w:right="180" w:firstLine="720"/>
+        <w:keepLines/>
+        <w:suppressLineNumbers/>
+        <w:suppressAutoHyphens/>
+        <w:ind w:right="180"/>
         <w:rPr>
           <w:rFonts w:ascii="Times New Roman" w:hAnsi="Times New Roman" w:cs="Times New Roman"/>
           <w:sz w:val="24"/>
@@ -1945,9 +1947,10 @@
     </w:p>
     <w:p>
       <w:pPr>
-        <w:suppressLineNumbers/>
-        <w:suppressAutoHyphens/>
-        <w:ind w:right="180"/>
+        <w:keepLines/>
+        <w:suppressLineNumbers/>
+        <w:suppressAutoHyphens/>
+        <w:ind w:right="180" w:firstLine="0"/>
         <w:jc w:val="center"/>
         <w:rPr>
           <w:rFonts w:ascii="Times New Roman" w:hAnsi="Times New Roman" w:cs="Times New Roman"/>
@@ -2081,9 +2084,10 @@
     </w:p>
     <w:p>
       <w:pPr>
-        <w:suppressLineNumbers/>
-        <w:suppressAutoHyphens/>
-        <w:ind w:right="180" w:firstLine="720"/>
+        <w:keepLines/>
+        <w:suppressLineNumbers/>
+        <w:suppressAutoHyphens/>
+        <w:ind w:right="180"/>
         <w:jc w:val="center"/>
         <w:rPr>
           <w:rFonts w:ascii="Times New Roman" w:hAnsi="Times New Roman" w:cs="Times New Roman"/>
@@ -2127,9 +2131,10 @@
     </w:p>
     <w:p>
       <w:pPr>
-        <w:suppressLineNumbers/>
-        <w:suppressAutoHyphens/>
-        <w:ind w:right="180" w:firstLine="720"/>
+        <w:keepLines/>
+        <w:suppressLineNumbers/>
+        <w:suppressAutoHyphens/>
+        <w:ind w:right="180"/>
         <w:rPr>
           <w:rFonts w:ascii="Times New Roman" w:hAnsi="Times New Roman" w:cs="Times New Roman"/>
           <w:sz w:val="24"/>
@@ -2145,9 +2150,10 @@
     </w:p>
     <w:p>
       <w:pPr>
-        <w:suppressLineNumbers/>
-        <w:suppressAutoHyphens/>
-        <w:ind w:right="180"/>
+        <w:keepLines/>
+        <w:suppressLineNumbers/>
+        <w:suppressAutoHyphens/>
+        <w:ind w:right="180" w:firstLine="0"/>
         <w:jc w:val="center"/>
         <w:rPr>
           <w:rFonts w:ascii="Times New Roman" w:hAnsi="Times New Roman" w:cs="Times New Roman"/>
@@ -2220,9 +2226,10 @@
     </w:p>
     <w:p>
       <w:pPr>
-        <w:suppressLineNumbers/>
-        <w:suppressAutoHyphens/>
-        <w:ind w:right="180"/>
+        <w:keepLines/>
+        <w:suppressLineNumbers/>
+        <w:suppressAutoHyphens/>
+        <w:ind w:right="180" w:firstLine="0"/>
         <w:jc w:val="center"/>
         <w:rPr>
           <w:rFonts w:ascii="Times New Roman" w:hAnsi="Times New Roman" w:cs="Times New Roman"/>
@@ -2257,9 +2264,10 @@
     </w:p>
     <w:p>
       <w:pPr>
-        <w:suppressLineNumbers/>
-        <w:suppressAutoHyphens/>
-        <w:ind w:right="180"/>
+        <w:keepLines/>
+        <w:suppressLineNumbers/>
+        <w:suppressAutoHyphens/>
+        <w:ind w:right="180" w:firstLine="0"/>
         <w:rPr>
           <w:rFonts w:ascii="Times New Roman" w:hAnsi="Times New Roman" w:cs="Times New Roman"/>
           <w:sz w:val="24"/>
@@ -2327,9 +2335,10 @@
     </w:p>
     <w:p>
       <w:pPr>
-        <w:suppressLineNumbers/>
-        <w:suppressAutoHyphens/>
-        <w:ind w:right="180" w:firstLine="720"/>
+        <w:keepLines/>
+        <w:suppressLineNumbers/>
+        <w:suppressAutoHyphens/>
+        <w:ind w:right="180"/>
         <w:jc w:val="center"/>
         <w:rPr>
           <w:rFonts w:ascii="Times New Roman" w:hAnsi="Times New Roman" w:cs="Times New Roman"/>
@@ -2380,9 +2389,9 @@
     </w:p>
     <w:p>
       <w:pPr>
-        <w:suppressLineNumbers/>
-        <w:suppressAutoHyphens/>
-        <w:ind w:firstLine="720"/>
+        <w:keepLines/>
+        <w:suppressLineNumbers/>
+        <w:suppressAutoHyphens/>
         <w:rPr>
           <w:rFonts w:ascii="Times New Roman" w:hAnsi="Times New Roman" w:cs="Times New Roman"/>
           <w:sz w:val="24"/>
@@ -2401,23 +2410,14 @@
           <w:rFonts w:ascii="Times New Roman" w:hAnsi="Times New Roman" w:cs="Times New Roman"/>
           <w:sz w:val="24"/>
         </w:rPr>
-        <w:t xml:space="preserve"> The outer layer of the web application project that the Digoseños (Users) see and interact with is the Frontend, also known as the client-side. Specifically, it is the visual elements such as the User Interface (UI) and User Experience (UX) designing of COVID Pulse. The backend layer is scoped on the server-side of the web application, in which the primary purpose is to make sure everything of the web application is functional. Also, it is </w:t>
-      </w:r>
-      <w:bookmarkStart w:id="0" w:name="_GoBack"/>
-      <w:bookmarkEnd w:id="0"/>
-      <w:r>
-        <w:rPr>
-          <w:rFonts w:ascii="Times New Roman" w:hAnsi="Times New Roman" w:cs="Times New Roman"/>
-          <w:sz w:val="24"/>
-        </w:rPr>
-        <w:t>the part where the clients of the COVID Pulse will not interact and cannot be interacted with users.</w:t>
-      </w:r>
-    </w:p>
-    <w:p>
-      <w:pPr>
-        <w:suppressLineNumbers/>
-        <w:suppressAutoHyphens/>
-        <w:ind w:firstLine="720"/>
+        <w:t xml:space="preserve"> The outer layer of the web application project that the Digoseños (Users) see and interact with is the Frontend, also known as the client-side. Specifically, it is the visual elements such as the User Interface (UI) and User Experience (UX) designing of COVID Pulse. The backend layer is scoped on the server-side of the web application, in which the primary purpose is to make sure everything of the web application is functional. Also, it is the part where the clients of the COVID Pulse will not interact and cannot be interacted with users.</w:t>
+      </w:r>
+    </w:p>
+    <w:p>
+      <w:pPr>
+        <w:keepLines/>
+        <w:suppressLineNumbers/>
+        <w:suppressAutoHyphens/>
         <w:rPr>
           <w:rFonts w:ascii="Times New Roman" w:hAnsi="Times New Roman" w:cs="Times New Roman"/>
           <w:sz w:val="24"/>
@@ -2433,11 +2433,13 @@
     </w:p>
     <w:p>
       <w:pPr>
+        <w:keepLines/>
         <w:suppressLineNumbers/>
         <w:tabs>
           <w:tab w:val="left" w:pos="3181"/>
         </w:tabs>
         <w:suppressAutoHyphens/>
+        <w:ind w:firstLine="0"/>
         <w:rPr>
           <w:rFonts w:ascii="Times New Roman" w:hAnsi="Times New Roman" w:cs="Times New Roman"/>
           <w:b/>
@@ -2455,9 +2457,9 @@
     </w:p>
     <w:p>
       <w:pPr>
-        <w:suppressLineNumbers/>
-        <w:suppressAutoHyphens/>
-        <w:ind w:firstLine="720"/>
+        <w:keepLines/>
+        <w:suppressLineNumbers/>
+        <w:suppressAutoHyphens/>
         <w:rPr>
           <w:rFonts w:ascii="Times New Roman" w:hAnsi="Times New Roman" w:cs="Times New Roman"/>
           <w:sz w:val="24"/>
@@ -2481,9 +2483,9 @@
     </w:p>
     <w:p>
       <w:pPr>
-        <w:suppressLineNumbers/>
-        <w:suppressAutoHyphens/>
-        <w:ind w:firstLine="720"/>
+        <w:keepLines/>
+        <w:suppressLineNumbers/>
+        <w:suppressAutoHyphens/>
         <w:rPr>
           <w:rFonts w:ascii="Times New Roman" w:hAnsi="Times New Roman" w:cs="Times New Roman"/>
           <w:sz w:val="24"/>
@@ -2507,9 +2509,9 @@
     </w:p>
     <w:p>
       <w:pPr>
-        <w:suppressLineNumbers/>
-        <w:suppressAutoHyphens/>
-        <w:ind w:firstLine="720"/>
+        <w:keepLines/>
+        <w:suppressLineNumbers/>
+        <w:suppressAutoHyphens/>
         <w:rPr>
           <w:rFonts w:ascii="Times New Roman" w:hAnsi="Times New Roman" w:cs="Times New Roman"/>
           <w:sz w:val="24"/>
@@ -2662,10 +2664,10 @@
     </w:p>
     <w:p>
       <w:pPr>
+        <w:keepLines/>
         <w:suppressLineNumbers/>
         <w:suppressAutoHyphens/>
         <w:spacing w:after="0"/>
-        <w:ind w:firstLine="720"/>
         <w:rPr>
           <w:rFonts w:ascii="Times New Roman" w:hAnsi="Times New Roman" w:cs="Times New Roman"/>
           <w:b/>
@@ -2888,10 +2890,10 @@
     </w:p>
     <w:p>
       <w:pPr>
+        <w:keepLines/>
         <w:suppressLineNumbers/>
         <w:suppressAutoHyphens/>
         <w:spacing w:after="0"/>
-        <w:ind w:right="187" w:firstLine="720"/>
         <w:jc w:val="left"/>
         <w:rPr>
           <w:rFonts w:ascii="Courier New" w:eastAsia="Times New Roman" w:hAnsi="Courier New" w:cs="Courier New"/>
@@ -2912,10 +2914,10 @@
     </w:p>
     <w:p>
       <w:pPr>
+        <w:keepLines/>
         <w:suppressLineNumbers/>
         <w:suppressAutoHyphens/>
         <w:spacing w:after="0"/>
-        <w:ind w:right="187" w:firstLine="720"/>
         <w:jc w:val="left"/>
         <w:rPr>
           <w:rFonts w:ascii="Courier New" w:eastAsia="Times New Roman" w:hAnsi="Courier New" w:cs="Courier New"/>
@@ -2936,10 +2938,10 @@
     </w:p>
     <w:p>
       <w:pPr>
+        <w:keepLines/>
         <w:suppressLineNumbers/>
         <w:suppressAutoHyphens/>
         <w:spacing w:after="0"/>
-        <w:ind w:right="187" w:firstLine="720"/>
         <w:jc w:val="left"/>
         <w:rPr>
           <w:rFonts w:ascii="Courier New" w:eastAsia="Times New Roman" w:hAnsi="Courier New" w:cs="Courier New"/>
@@ -2960,10 +2962,10 @@
     </w:p>
     <w:p>
       <w:pPr>
+        <w:keepLines/>
         <w:suppressLineNumbers/>
         <w:suppressAutoHyphens/>
         <w:spacing w:after="0"/>
-        <w:ind w:right="187" w:firstLine="720"/>
         <w:jc w:val="left"/>
         <w:rPr>
           <w:rFonts w:ascii="Courier New" w:eastAsia="Times New Roman" w:hAnsi="Courier New" w:cs="Courier New"/>
@@ -2984,10 +2986,10 @@
     </w:p>
     <w:p>
       <w:pPr>
+        <w:keepLines/>
         <w:suppressLineNumbers/>
         <w:suppressAutoHyphens/>
         <w:spacing w:after="0"/>
-        <w:ind w:right="187" w:firstLine="720"/>
         <w:jc w:val="left"/>
         <w:rPr>
           <w:rFonts w:ascii="Courier New" w:eastAsia="Times New Roman" w:hAnsi="Courier New" w:cs="Courier New"/>
@@ -3008,10 +3010,10 @@
     </w:p>
     <w:p>
       <w:pPr>
+        <w:keepLines/>
         <w:suppressLineNumbers/>
         <w:suppressAutoHyphens/>
         <w:spacing w:after="0"/>
-        <w:ind w:right="187" w:firstLine="720"/>
         <w:jc w:val="left"/>
         <w:rPr>
           <w:rFonts w:ascii="Courier New" w:eastAsia="Times New Roman" w:hAnsi="Courier New" w:cs="Courier New"/>
@@ -3032,10 +3034,10 @@
     </w:p>
     <w:p>
       <w:pPr>
+        <w:keepLines/>
         <w:suppressLineNumbers/>
         <w:suppressAutoHyphens/>
         <w:spacing w:after="0"/>
-        <w:ind w:right="187" w:firstLine="720"/>
         <w:jc w:val="left"/>
         <w:rPr>
           <w:rFonts w:ascii="Courier New" w:eastAsia="Times New Roman" w:hAnsi="Courier New" w:cs="Courier New"/>
@@ -3056,10 +3058,10 @@
     </w:p>
     <w:p>
       <w:pPr>
+        <w:keepLines/>
         <w:suppressLineNumbers/>
         <w:suppressAutoHyphens/>
         <w:spacing w:after="0"/>
-        <w:ind w:right="187" w:firstLine="720"/>
         <w:jc w:val="left"/>
         <w:rPr>
           <w:rFonts w:ascii="Courier New" w:eastAsia="Times New Roman" w:hAnsi="Courier New" w:cs="Courier New"/>
@@ -3080,10 +3082,10 @@
     </w:p>
     <w:p>
       <w:pPr>
+        <w:keepLines/>
         <w:suppressLineNumbers/>
         <w:suppressAutoHyphens/>
         <w:spacing w:after="0"/>
-        <w:ind w:right="187" w:firstLine="720"/>
         <w:jc w:val="left"/>
         <w:rPr>
           <w:rFonts w:ascii="Courier New" w:eastAsia="Times New Roman" w:hAnsi="Courier New" w:cs="Courier New"/>
@@ -3104,10 +3106,10 @@
     </w:p>
     <w:p>
       <w:pPr>
+        <w:keepLines/>
         <w:suppressLineNumbers/>
         <w:suppressAutoHyphens/>
         <w:spacing w:after="0"/>
-        <w:ind w:right="187" w:firstLine="720"/>
         <w:jc w:val="left"/>
         <w:rPr>
           <w:rFonts w:ascii="Courier New" w:eastAsia="Times New Roman" w:hAnsi="Courier New" w:cs="Courier New"/>
@@ -3128,10 +3130,10 @@
     </w:p>
     <w:p>
       <w:pPr>
+        <w:keepLines/>
         <w:suppressLineNumbers/>
         <w:suppressAutoHyphens/>
         <w:spacing w:after="0"/>
-        <w:ind w:right="187" w:firstLine="720"/>
         <w:jc w:val="left"/>
         <w:rPr>
           <w:rFonts w:ascii="Courier New" w:eastAsia="Times New Roman" w:hAnsi="Courier New" w:cs="Courier New"/>
@@ -3152,10 +3154,10 @@
     </w:p>
     <w:p>
       <w:pPr>
+        <w:keepLines/>
         <w:suppressLineNumbers/>
         <w:suppressAutoHyphens/>
         <w:spacing w:after="0"/>
-        <w:ind w:right="187" w:firstLine="720"/>
         <w:jc w:val="left"/>
         <w:rPr>
           <w:rFonts w:ascii="Courier New" w:eastAsia="Times New Roman" w:hAnsi="Courier New" w:cs="Courier New"/>
@@ -3176,10 +3178,10 @@
     </w:p>
     <w:p>
       <w:pPr>
+        <w:keepLines/>
         <w:suppressLineNumbers/>
         <w:suppressAutoHyphens/>
         <w:spacing w:after="0"/>
-        <w:ind w:right="187" w:firstLine="720"/>
         <w:jc w:val="left"/>
         <w:rPr>
           <w:rFonts w:ascii="Courier New" w:eastAsia="Times New Roman" w:hAnsi="Courier New" w:cs="Courier New"/>
@@ -3200,10 +3202,10 @@
     </w:p>
     <w:p>
       <w:pPr>
+        <w:keepLines/>
         <w:suppressLineNumbers/>
         <w:suppressAutoHyphens/>
         <w:spacing w:after="0"/>
-        <w:ind w:right="187" w:firstLine="720"/>
         <w:jc w:val="left"/>
         <w:rPr>
           <w:rFonts w:ascii="Courier New" w:eastAsia="Times New Roman" w:hAnsi="Courier New" w:cs="Courier New"/>
@@ -3224,10 +3226,10 @@
     </w:p>
     <w:p>
       <w:pPr>
+        <w:keepLines/>
         <w:suppressLineNumbers/>
         <w:suppressAutoHyphens/>
         <w:spacing w:after="0"/>
-        <w:ind w:right="187" w:firstLine="720"/>
         <w:jc w:val="left"/>
         <w:rPr>
           <w:rFonts w:ascii="Courier New" w:eastAsia="Times New Roman" w:hAnsi="Courier New" w:cs="Courier New"/>
@@ -3248,10 +3250,10 @@
     </w:p>
     <w:p>
       <w:pPr>
+        <w:keepLines/>
         <w:suppressLineNumbers/>
         <w:suppressAutoHyphens/>
         <w:spacing w:after="0"/>
-        <w:ind w:right="187" w:firstLine="720"/>
         <w:jc w:val="left"/>
         <w:rPr>
           <w:rFonts w:ascii="Courier New" w:eastAsia="Times New Roman" w:hAnsi="Courier New" w:cs="Courier New"/>
@@ -3272,10 +3274,10 @@
     </w:p>
     <w:p>
       <w:pPr>
+        <w:keepLines/>
         <w:suppressLineNumbers/>
         <w:suppressAutoHyphens/>
         <w:spacing w:after="0"/>
-        <w:ind w:right="187" w:firstLine="720"/>
         <w:jc w:val="left"/>
         <w:rPr>
           <w:rFonts w:ascii="Courier New" w:eastAsia="Times New Roman" w:hAnsi="Courier New" w:cs="Courier New"/>
@@ -3296,10 +3298,10 @@
     </w:p>
     <w:p>
       <w:pPr>
+        <w:keepLines/>
         <w:suppressLineNumbers/>
         <w:suppressAutoHyphens/>
         <w:spacing w:after="0"/>
-        <w:ind w:right="187" w:firstLine="720"/>
         <w:jc w:val="left"/>
         <w:rPr>
           <w:rFonts w:ascii="Courier New" w:eastAsia="Times New Roman" w:hAnsi="Courier New" w:cs="Courier New"/>
@@ -3320,10 +3322,10 @@
     </w:p>
     <w:p>
       <w:pPr>
+        <w:keepLines/>
         <w:suppressLineNumbers/>
         <w:suppressAutoHyphens/>
         <w:spacing w:after="0"/>
-        <w:ind w:right="187" w:firstLine="720"/>
         <w:jc w:val="left"/>
         <w:rPr>
           <w:rFonts w:ascii="Courier New" w:eastAsia="Times New Roman" w:hAnsi="Courier New" w:cs="Courier New"/>
@@ -3344,10 +3346,10 @@
     </w:p>
     <w:p>
       <w:pPr>
+        <w:keepLines/>
         <w:suppressLineNumbers/>
         <w:suppressAutoHyphens/>
         <w:spacing w:after="0"/>
-        <w:ind w:right="187" w:firstLine="720"/>
         <w:jc w:val="left"/>
         <w:rPr>
           <w:rFonts w:ascii="Courier New" w:eastAsia="Times New Roman" w:hAnsi="Courier New" w:cs="Courier New"/>
@@ -3368,10 +3370,10 @@
     </w:p>
     <w:p>
       <w:pPr>
+        <w:keepLines/>
         <w:suppressLineNumbers/>
         <w:suppressAutoHyphens/>
         <w:spacing w:after="0"/>
-        <w:ind w:right="187" w:firstLine="720"/>
         <w:jc w:val="left"/>
         <w:rPr>
           <w:rFonts w:ascii="Courier New" w:eastAsia="Times New Roman" w:hAnsi="Courier New" w:cs="Courier New"/>
@@ -3392,10 +3394,10 @@
     </w:p>
     <w:p>
       <w:pPr>
+        <w:keepLines/>
         <w:suppressLineNumbers/>
         <w:suppressAutoHyphens/>
         <w:spacing w:after="0"/>
-        <w:ind w:right="187" w:firstLine="720"/>
         <w:jc w:val="left"/>
         <w:rPr>
           <w:rFonts w:ascii="Courier New" w:eastAsia="Times New Roman" w:hAnsi="Courier New" w:cs="Courier New"/>
@@ -3416,10 +3418,10 @@
     </w:p>
     <w:p>
       <w:pPr>
+        <w:keepLines/>
         <w:suppressLineNumbers/>
         <w:suppressAutoHyphens/>
         <w:spacing w:after="0"/>
-        <w:ind w:right="187" w:firstLine="720"/>
         <w:jc w:val="left"/>
         <w:rPr>
           <w:rFonts w:ascii="Courier New" w:eastAsia="Times New Roman" w:hAnsi="Courier New" w:cs="Courier New"/>
@@ -3440,10 +3442,10 @@
     </w:p>
     <w:p>
       <w:pPr>
+        <w:keepLines/>
         <w:suppressLineNumbers/>
         <w:suppressAutoHyphens/>
         <w:spacing w:after="0"/>
-        <w:ind w:right="187" w:firstLine="720"/>
         <w:jc w:val="left"/>
         <w:rPr>
           <w:rFonts w:ascii="Courier New" w:eastAsia="Times New Roman" w:hAnsi="Courier New" w:cs="Courier New"/>
@@ -3464,10 +3466,10 @@
     </w:p>
     <w:p>
       <w:pPr>
+        <w:keepLines/>
         <w:suppressLineNumbers/>
         <w:suppressAutoHyphens/>
         <w:spacing w:after="0"/>
-        <w:ind w:right="187" w:firstLine="720"/>
         <w:jc w:val="left"/>
         <w:rPr>
           <w:rFonts w:ascii="Courier New" w:eastAsia="Times New Roman" w:hAnsi="Courier New" w:cs="Courier New"/>
@@ -3488,10 +3490,10 @@
     </w:p>
     <w:p>
       <w:pPr>
+        <w:keepLines/>
         <w:suppressLineNumbers/>
         <w:suppressAutoHyphens/>
         <w:spacing w:after="0"/>
-        <w:ind w:right="187" w:firstLine="720"/>
         <w:jc w:val="left"/>
         <w:rPr>
           <w:rFonts w:ascii="Courier New" w:eastAsia="Times New Roman" w:hAnsi="Courier New" w:cs="Courier New"/>
@@ -3512,10 +3514,10 @@
     </w:p>
     <w:p>
       <w:pPr>
+        <w:keepLines/>
         <w:suppressLineNumbers/>
         <w:suppressAutoHyphens/>
         <w:spacing w:after="0"/>
-        <w:ind w:right="187" w:firstLine="720"/>
         <w:jc w:val="left"/>
         <w:rPr>
           <w:rFonts w:ascii="Courier New" w:eastAsia="Times New Roman" w:hAnsi="Courier New" w:cs="Courier New"/>
@@ -3536,10 +3538,10 @@
     </w:p>
     <w:p>
       <w:pPr>
+        <w:keepLines/>
         <w:suppressLineNumbers/>
         <w:suppressAutoHyphens/>
         <w:spacing w:after="0"/>
-        <w:ind w:right="187" w:firstLine="720"/>
         <w:jc w:val="left"/>
         <w:rPr>
           <w:rFonts w:ascii="Courier New" w:eastAsia="Times New Roman" w:hAnsi="Courier New" w:cs="Courier New"/>
@@ -3560,10 +3562,10 @@
     </w:p>
     <w:p>
       <w:pPr>
+        <w:keepLines/>
         <w:suppressLineNumbers/>
         <w:suppressAutoHyphens/>
         <w:spacing w:after="0"/>
-        <w:ind w:right="187" w:firstLine="720"/>
         <w:jc w:val="left"/>
         <w:rPr>
           <w:rFonts w:ascii="Courier New" w:eastAsia="Times New Roman" w:hAnsi="Courier New" w:cs="Courier New"/>
@@ -3584,10 +3586,10 @@
     </w:p>
     <w:p>
       <w:pPr>
+        <w:keepLines/>
         <w:suppressLineNumbers/>
         <w:suppressAutoHyphens/>
         <w:spacing w:after="0"/>
-        <w:ind w:right="187" w:firstLine="720"/>
         <w:jc w:val="left"/>
         <w:rPr>
           <w:rFonts w:ascii="Courier New" w:eastAsia="Times New Roman" w:hAnsi="Courier New" w:cs="Courier New"/>
@@ -3608,10 +3610,10 @@
     </w:p>
     <w:p>
       <w:pPr>
+        <w:keepLines/>
         <w:suppressLineNumbers/>
         <w:suppressAutoHyphens/>
         <w:spacing w:after="0"/>
-        <w:ind w:right="187" w:firstLine="720"/>
         <w:jc w:val="left"/>
         <w:rPr>
           <w:rFonts w:ascii="Courier New" w:eastAsia="Times New Roman" w:hAnsi="Courier New" w:cs="Courier New"/>
@@ -3632,10 +3634,10 @@
     </w:p>
     <w:p>
       <w:pPr>
+        <w:keepLines/>
         <w:suppressLineNumbers/>
         <w:suppressAutoHyphens/>
         <w:spacing w:after="0"/>
-        <w:ind w:right="187" w:firstLine="720"/>
         <w:jc w:val="left"/>
         <w:rPr>
           <w:rFonts w:ascii="Courier New" w:eastAsia="Times New Roman" w:hAnsi="Courier New" w:cs="Courier New"/>
@@ -3656,10 +3658,10 @@
     </w:p>
     <w:p>
       <w:pPr>
+        <w:keepLines/>
         <w:suppressLineNumbers/>
         <w:suppressAutoHyphens/>
         <w:spacing w:after="0"/>
-        <w:ind w:right="187" w:firstLine="720"/>
         <w:jc w:val="left"/>
         <w:rPr>
           <w:rFonts w:ascii="Courier New" w:eastAsia="Times New Roman" w:hAnsi="Courier New" w:cs="Courier New"/>
@@ -3680,10 +3682,10 @@
     </w:p>
     <w:p>
       <w:pPr>
+        <w:keepLines/>
         <w:suppressLineNumbers/>
         <w:suppressAutoHyphens/>
         <w:spacing w:after="0"/>
-        <w:ind w:right="187" w:firstLine="720"/>
         <w:jc w:val="left"/>
         <w:rPr>
           <w:rFonts w:ascii="Courier New" w:eastAsia="Times New Roman" w:hAnsi="Courier New" w:cs="Courier New"/>
@@ -3704,10 +3706,10 @@
     </w:p>
     <w:p>
       <w:pPr>
+        <w:keepLines/>
         <w:suppressLineNumbers/>
         <w:suppressAutoHyphens/>
         <w:spacing w:after="0"/>
-        <w:ind w:right="187" w:firstLine="720"/>
         <w:jc w:val="left"/>
         <w:rPr>
           <w:rFonts w:ascii="Courier New" w:eastAsia="Times New Roman" w:hAnsi="Courier New" w:cs="Courier New"/>
@@ -3728,10 +3730,10 @@
     </w:p>
     <w:p>
       <w:pPr>
+        <w:keepLines/>
         <w:suppressLineNumbers/>
         <w:suppressAutoHyphens/>
         <w:spacing w:after="0"/>
-        <w:ind w:right="187" w:firstLine="720"/>
         <w:jc w:val="left"/>
         <w:rPr>
           <w:rFonts w:ascii="Courier New" w:eastAsia="Times New Roman" w:hAnsi="Courier New" w:cs="Courier New"/>
@@ -3752,10 +3754,10 @@
     </w:p>
     <w:p>
       <w:pPr>
+        <w:keepLines/>
         <w:suppressLineNumbers/>
         <w:suppressAutoHyphens/>
         <w:spacing w:after="0"/>
-        <w:ind w:right="187" w:firstLine="720"/>
         <w:jc w:val="left"/>
         <w:rPr>
           <w:rFonts w:ascii="Courier New" w:eastAsia="Times New Roman" w:hAnsi="Courier New" w:cs="Courier New"/>
@@ -3776,10 +3778,10 @@
     </w:p>
     <w:p>
       <w:pPr>
+        <w:keepLines/>
         <w:suppressLineNumbers/>
         <w:suppressAutoHyphens/>
         <w:spacing w:after="0"/>
-        <w:ind w:right="187" w:firstLine="720"/>
         <w:jc w:val="left"/>
         <w:rPr>
           <w:rFonts w:ascii="Courier New" w:eastAsia="Times New Roman" w:hAnsi="Courier New" w:cs="Courier New"/>
@@ -3800,10 +3802,10 @@
     </w:p>
     <w:p>
       <w:pPr>
+        <w:keepLines/>
         <w:suppressLineNumbers/>
         <w:suppressAutoHyphens/>
         <w:spacing w:after="0"/>
-        <w:ind w:right="187" w:firstLine="720"/>
         <w:jc w:val="left"/>
         <w:rPr>
           <w:rFonts w:ascii="Courier New" w:eastAsia="Times New Roman" w:hAnsi="Courier New" w:cs="Courier New"/>
@@ -3824,9 +3826,9 @@
     </w:p>
     <w:p>
       <w:pPr>
-        <w:suppressLineNumbers/>
-        <w:suppressAutoHyphens/>
-        <w:ind w:right="187" w:firstLine="720"/>
+        <w:keepLines/>
+        <w:suppressLineNumbers/>
+        <w:suppressAutoHyphens/>
         <w:rPr>
           <w:rFonts w:ascii="Times New Roman" w:hAnsi="Times New Roman" w:cs="Times New Roman"/>
           <w:sz w:val="24"/>
@@ -3854,6 +3856,7 @@
     <w:p>
       <w:pPr>
         <w:pStyle w:val="ListParagraph"/>
+        <w:keepLines/>
         <w:numPr>
           <w:ilvl w:val="0"/>
           <w:numId w:val="18"/>
@@ -3879,6 +3882,7 @@
     <w:p>
       <w:pPr>
         <w:pStyle w:val="ListParagraph"/>
+        <w:keepLines/>
         <w:numPr>
           <w:ilvl w:val="0"/>
           <w:numId w:val="18"/>
@@ -3904,6 +3908,7 @@
     <w:p>
       <w:pPr>
         <w:pStyle w:val="ListParagraph"/>
+        <w:keepLines/>
         <w:numPr>
           <w:ilvl w:val="0"/>
           <w:numId w:val="18"/>
@@ -3929,6 +3934,7 @@
     <w:p>
       <w:pPr>
         <w:pStyle w:val="ListParagraph"/>
+        <w:keepLines/>
         <w:numPr>
           <w:ilvl w:val="0"/>
           <w:numId w:val="18"/>
@@ -3953,9 +3959,9 @@
     </w:p>
     <w:p>
       <w:pPr>
-        <w:suppressLineNumbers/>
-        <w:suppressAutoHyphens/>
-        <w:ind w:firstLine="720"/>
+        <w:keepLines/>
+        <w:suppressLineNumbers/>
+        <w:suppressAutoHyphens/>
         <w:rPr>
           <w:rFonts w:ascii="Times New Roman" w:hAnsi="Times New Roman" w:cs="Times New Roman"/>
           <w:sz w:val="24"/>
@@ -4024,9 +4030,9 @@
     </w:p>
     <w:p>
       <w:pPr>
-        <w:suppressLineNumbers/>
-        <w:suppressAutoHyphens/>
-        <w:ind w:firstLine="720"/>
+        <w:keepLines/>
+        <w:suppressLineNumbers/>
+        <w:suppressAutoHyphens/>
         <w:rPr>
           <w:rFonts w:ascii="Times New Roman" w:hAnsi="Times New Roman" w:cs="Times New Roman"/>
           <w:sz w:val="24"/>
@@ -4108,9 +4114,9 @@
     </w:p>
     <w:p>
       <w:pPr>
-        <w:suppressLineNumbers/>
-        <w:suppressAutoHyphens/>
-        <w:ind w:firstLine="720"/>
+        <w:keepLines/>
+        <w:suppressLineNumbers/>
+        <w:suppressAutoHyphens/>
         <w:rPr>
           <w:rFonts w:ascii="Times New Roman" w:hAnsi="Times New Roman" w:cs="Times New Roman"/>
           <w:sz w:val="24"/>
@@ -4145,13 +4151,13 @@
     <w:p>
       <w:pPr>
         <w:pStyle w:val="ListParagraph"/>
+        <w:keepLines/>
         <w:numPr>
           <w:ilvl w:val="0"/>
           <w:numId w:val="12"/>
         </w:numPr>
         <w:suppressLineNumbers/>
         <w:suppressAutoHyphens/>
-        <w:ind w:right="187"/>
         <w:rPr>
           <w:rFonts w:ascii="Courier New" w:hAnsi="Courier New" w:cs="Courier New"/>
           <w:sz w:val="20"/>
@@ -4170,6 +4176,7 @@
     <w:p>
       <w:pPr>
         <w:pStyle w:val="ListParagraph"/>
+        <w:keepLines/>
         <w:numPr>
           <w:ilvl w:val="0"/>
           <w:numId w:val="12"/>
@@ -4201,9 +4208,9 @@
     </w:p>
     <w:p>
       <w:pPr>
-        <w:suppressLineNumbers/>
-        <w:suppressAutoHyphens/>
-        <w:ind w:firstLine="720"/>
+        <w:keepLines/>
+        <w:suppressLineNumbers/>
+        <w:suppressAutoHyphens/>
         <w:rPr>
           <w:rFonts w:ascii="Times New Roman" w:hAnsi="Times New Roman" w:cs="Times New Roman"/>
           <w:sz w:val="24"/>
@@ -4338,9 +4345,9 @@
     </w:p>
     <w:p>
       <w:pPr>
-        <w:suppressLineNumbers/>
-        <w:suppressAutoHyphens/>
-        <w:ind w:firstLine="720"/>
+        <w:keepLines/>
+        <w:suppressLineNumbers/>
+        <w:suppressAutoHyphens/>
         <w:rPr>
           <w:rFonts w:ascii="Times New Roman" w:hAnsi="Times New Roman" w:cs="Times New Roman"/>
           <w:sz w:val="24"/>
@@ -4359,13 +4366,13 @@
     <w:p>
       <w:pPr>
         <w:pStyle w:val="ListParagraph"/>
+        <w:keepLines/>
         <w:numPr>
           <w:ilvl w:val="0"/>
           <w:numId w:val="11"/>
         </w:numPr>
         <w:suppressLineNumbers/>
         <w:suppressAutoHyphens/>
-        <w:ind w:right="187"/>
         <w:rPr>
           <w:rFonts w:ascii="Courier New" w:hAnsi="Courier New" w:cs="Courier New"/>
           <w:sz w:val="20"/>
@@ -4384,13 +4391,13 @@
     <w:p>
       <w:pPr>
         <w:pStyle w:val="ListParagraph"/>
+        <w:keepLines/>
         <w:numPr>
           <w:ilvl w:val="0"/>
           <w:numId w:val="11"/>
         </w:numPr>
         <w:suppressLineNumbers/>
         <w:suppressAutoHyphens/>
-        <w:ind w:right="187"/>
         <w:rPr>
           <w:rFonts w:ascii="Courier New" w:hAnsi="Courier New" w:cs="Courier New"/>
           <w:sz w:val="20"/>
@@ -4409,13 +4416,13 @@
     <w:p>
       <w:pPr>
         <w:pStyle w:val="ListParagraph"/>
+        <w:keepLines/>
         <w:numPr>
           <w:ilvl w:val="0"/>
           <w:numId w:val="11"/>
         </w:numPr>
         <w:suppressLineNumbers/>
         <w:suppressAutoHyphens/>
-        <w:ind w:right="187"/>
         <w:rPr>
           <w:rFonts w:ascii="Courier New" w:hAnsi="Courier New" w:cs="Courier New"/>
           <w:sz w:val="20"/>
@@ -4450,9 +4457,9 @@
     </w:p>
     <w:p>
       <w:pPr>
-        <w:suppressLineNumbers/>
-        <w:suppressAutoHyphens/>
-        <w:ind w:firstLine="720"/>
+        <w:keepLines/>
+        <w:suppressLineNumbers/>
+        <w:suppressAutoHyphens/>
         <w:rPr>
           <w:rFonts w:ascii="Times New Roman" w:hAnsi="Times New Roman" w:cs="Times New Roman"/>
           <w:sz w:val="24"/>
@@ -4470,10 +4477,10 @@
     </w:p>
     <w:p>
       <w:pPr>
+        <w:keepLines/>
         <w:suppressLineNumbers/>
         <w:suppressAutoHyphens/>
         <w:spacing w:after="0"/>
-        <w:ind w:firstLine="720"/>
         <w:rPr>
           <w:rFonts w:ascii="Times New Roman" w:hAnsi="Times New Roman" w:cs="Times New Roman"/>
           <w:sz w:val="24"/>
@@ -4500,6 +4507,7 @@
     <w:p>
       <w:pPr>
         <w:pStyle w:val="ListParagraph"/>
+        <w:keepLines/>
         <w:numPr>
           <w:ilvl w:val="0"/>
           <w:numId w:val="9"/>
@@ -4507,7 +4515,6 @@
         <w:suppressLineNumbers/>
         <w:suppressAutoHyphens/>
         <w:spacing w:after="0"/>
-        <w:ind w:right="187"/>
         <w:rPr>
           <w:rFonts w:ascii="Times New Roman" w:hAnsi="Times New Roman" w:cs="Times New Roman"/>
           <w:sz w:val="24"/>
@@ -4525,10 +4532,10 @@
     </w:p>
     <w:p>
       <w:pPr>
+        <w:keepLines/>
         <w:suppressLineNumbers/>
         <w:suppressAutoHyphens/>
         <w:spacing w:after="0"/>
-        <w:ind w:firstLine="720"/>
         <w:rPr>
           <w:rFonts w:ascii="Times New Roman" w:hAnsi="Times New Roman" w:cs="Times New Roman"/>
           <w:sz w:val="24"/>
@@ -4555,6 +4562,7 @@
     <w:p>
       <w:pPr>
         <w:pStyle w:val="ListParagraph"/>
+        <w:keepLines/>
         <w:numPr>
           <w:ilvl w:val="0"/>
           <w:numId w:val="8"/>
@@ -4562,7 +4570,7 @@
         <w:suppressLineNumbers/>
         <w:suppressAutoHyphens/>
         <w:spacing w:after="0"/>
-        <w:ind w:left="1080" w:right="187"/>
+        <w:ind w:left="1080"/>
         <w:rPr>
           <w:rFonts w:ascii="Times New Roman" w:hAnsi="Times New Roman" w:cs="Times New Roman"/>
           <w:sz w:val="24"/>
@@ -4580,10 +4588,10 @@
     </w:p>
     <w:p>
       <w:pPr>
+        <w:keepLines/>
         <w:suppressLineNumbers/>
         <w:suppressAutoHyphens/>
         <w:spacing w:after="0"/>
-        <w:ind w:right="187" w:firstLine="720"/>
         <w:rPr>
           <w:rFonts w:ascii="Times New Roman" w:hAnsi="Times New Roman" w:cs="Times New Roman"/>
           <w:sz w:val="24"/>
@@ -4610,6 +4618,7 @@
     <w:p>
       <w:pPr>
         <w:pStyle w:val="ListParagraph"/>
+        <w:keepLines/>
         <w:numPr>
           <w:ilvl w:val="0"/>
           <w:numId w:val="2"/>
@@ -4617,7 +4626,6 @@
         <w:suppressLineNumbers/>
         <w:suppressAutoHyphens/>
         <w:spacing w:after="0"/>
-        <w:ind w:right="187"/>
         <w:rPr>
           <w:rFonts w:ascii="Courier New" w:hAnsi="Courier New" w:cs="Courier New"/>
           <w:sz w:val="24"/>
@@ -4635,10 +4643,10 @@
     </w:p>
     <w:p>
       <w:pPr>
+        <w:keepLines/>
         <w:suppressLineNumbers/>
         <w:suppressAutoHyphens/>
         <w:spacing w:after="0"/>
-        <w:ind w:firstLine="720"/>
         <w:rPr>
           <w:rFonts w:ascii="Courier New" w:hAnsi="Courier New" w:cs="Courier New"/>
           <w:sz w:val="20"/>
@@ -4665,6 +4673,7 @@
     <w:p>
       <w:pPr>
         <w:pStyle w:val="ListParagraph"/>
+        <w:keepLines/>
         <w:numPr>
           <w:ilvl w:val="0"/>
           <w:numId w:val="2"/>
@@ -4672,7 +4681,6 @@
         <w:suppressLineNumbers/>
         <w:suppressAutoHyphens/>
         <w:spacing w:after="0"/>
-        <w:ind w:right="187"/>
         <w:rPr>
           <w:rFonts w:ascii="Courier New" w:hAnsi="Courier New" w:cs="Courier New"/>
           <w:sz w:val="20"/>
@@ -4690,10 +4698,10 @@
     </w:p>
     <w:p>
       <w:pPr>
+        <w:keepLines/>
         <w:suppressLineNumbers/>
         <w:suppressAutoHyphens/>
         <w:spacing w:after="0"/>
-        <w:ind w:firstLine="720"/>
         <w:rPr>
           <w:rFonts w:ascii="Times New Roman" w:hAnsi="Times New Roman" w:cs="Times New Roman"/>
           <w:sz w:val="24"/>
@@ -4720,6 +4728,7 @@
     <w:p>
       <w:pPr>
         <w:pStyle w:val="ListParagraph"/>
+        <w:keepLines/>
         <w:numPr>
           <w:ilvl w:val="0"/>
           <w:numId w:val="2"/>
@@ -4727,7 +4736,6 @@
         <w:suppressLineNumbers/>
         <w:suppressAutoHyphens/>
         <w:spacing w:after="0"/>
-        <w:ind w:right="187"/>
         <w:rPr>
           <w:rFonts w:ascii="Courier New" w:hAnsi="Courier New" w:cs="Courier New"/>
           <w:sz w:val="20"/>
@@ -4745,10 +4753,10 @@
     </w:p>
     <w:p>
       <w:pPr>
+        <w:keepLines/>
         <w:suppressLineNumbers/>
         <w:suppressAutoHyphens/>
         <w:spacing w:after="0"/>
-        <w:ind w:firstLine="720"/>
         <w:rPr>
           <w:rFonts w:ascii="Times New Roman" w:hAnsi="Times New Roman" w:cs="Times New Roman"/>
           <w:sz w:val="24"/>
@@ -4775,6 +4783,7 @@
     <w:p>
       <w:pPr>
         <w:pStyle w:val="ListParagraph"/>
+        <w:keepLines/>
         <w:numPr>
           <w:ilvl w:val="0"/>
           <w:numId w:val="2"/>
@@ -4782,7 +4791,6 @@
         <w:suppressLineNumbers/>
         <w:suppressAutoHyphens/>
         <w:spacing w:after="0"/>
-        <w:ind w:right="187"/>
         <w:rPr>
           <w:rFonts w:ascii="Courier New" w:hAnsi="Courier New" w:cs="Courier New"/>
           <w:sz w:val="20"/>
@@ -4800,10 +4808,10 @@
     </w:p>
     <w:p>
       <w:pPr>
+        <w:keepLines/>
         <w:suppressLineNumbers/>
         <w:suppressAutoHyphens/>
         <w:spacing w:after="0"/>
-        <w:ind w:firstLine="720"/>
         <w:rPr>
           <w:rFonts w:ascii="Times New Roman" w:hAnsi="Times New Roman" w:cs="Times New Roman"/>
           <w:sz w:val="24"/>
@@ -4830,6 +4838,7 @@
     <w:p>
       <w:pPr>
         <w:pStyle w:val="ListParagraph"/>
+        <w:keepLines/>
         <w:numPr>
           <w:ilvl w:val="0"/>
           <w:numId w:val="2"/>
@@ -4837,7 +4846,6 @@
         <w:suppressLineNumbers/>
         <w:suppressAutoHyphens/>
         <w:spacing w:after="0"/>
-        <w:ind w:right="187"/>
         <w:rPr>
           <w:rFonts w:ascii="Courier New" w:hAnsi="Courier New" w:cs="Courier New"/>
           <w:sz w:val="20"/>
@@ -4855,10 +4863,10 @@
     </w:p>
     <w:p>
       <w:pPr>
+        <w:keepLines/>
         <w:suppressLineNumbers/>
         <w:suppressAutoHyphens/>
         <w:spacing w:after="0"/>
-        <w:ind w:firstLine="720"/>
         <w:rPr>
           <w:rFonts w:ascii="Times New Roman" w:hAnsi="Times New Roman" w:cs="Times New Roman"/>
           <w:sz w:val="24"/>
@@ -4885,6 +4893,7 @@
     <w:p>
       <w:pPr>
         <w:pStyle w:val="ListParagraph"/>
+        <w:keepLines/>
         <w:numPr>
           <w:ilvl w:val="0"/>
           <w:numId w:val="2"/>
@@ -4892,7 +4901,6 @@
         <w:suppressLineNumbers/>
         <w:suppressAutoHyphens/>
         <w:spacing w:after="0"/>
-        <w:ind w:right="187"/>
         <w:rPr>
           <w:rFonts w:ascii="Courier New" w:hAnsi="Courier New" w:cs="Courier New"/>
           <w:sz w:val="20"/>
@@ -4910,10 +4918,10 @@
     </w:p>
     <w:p>
       <w:pPr>
+        <w:keepLines/>
         <w:suppressLineNumbers/>
         <w:suppressAutoHyphens/>
         <w:spacing w:after="0"/>
-        <w:ind w:firstLine="720"/>
         <w:rPr>
           <w:rFonts w:ascii="Times New Roman" w:hAnsi="Times New Roman" w:cs="Times New Roman"/>
           <w:sz w:val="24"/>
@@ -4940,6 +4948,7 @@
     <w:p>
       <w:pPr>
         <w:pStyle w:val="ListParagraph"/>
+        <w:keepLines/>
         <w:numPr>
           <w:ilvl w:val="0"/>
           <w:numId w:val="2"/>
@@ -4947,7 +4956,6 @@
         <w:suppressLineNumbers/>
         <w:suppressAutoHyphens/>
         <w:spacing w:after="0"/>
-        <w:ind w:right="187"/>
         <w:rPr>
           <w:rFonts w:ascii="Courier New" w:hAnsi="Courier New" w:cs="Courier New"/>
           <w:sz w:val="20"/>
@@ -4965,10 +4973,10 @@
     </w:p>
     <w:p>
       <w:pPr>
+        <w:keepLines/>
         <w:suppressLineNumbers/>
         <w:suppressAutoHyphens/>
         <w:spacing w:after="0"/>
-        <w:ind w:firstLine="720"/>
         <w:rPr>
           <w:rFonts w:ascii="Courier New" w:hAnsi="Courier New" w:cs="Courier New"/>
           <w:sz w:val="20"/>
@@ -4997,10 +5005,10 @@
     </w:p>
     <w:p>
       <w:pPr>
+        <w:keepLines/>
         <w:suppressLineNumbers/>
         <w:suppressAutoHyphens/>
         <w:spacing w:after="0"/>
-        <w:ind w:firstLine="720"/>
         <w:rPr>
           <w:rFonts w:ascii="Courier New" w:hAnsi="Courier New" w:cs="Courier New"/>
           <w:sz w:val="20"/>
@@ -5019,6 +5027,7 @@
     <w:p>
       <w:pPr>
         <w:pStyle w:val="ListParagraph"/>
+        <w:keepLines/>
         <w:numPr>
           <w:ilvl w:val="0"/>
           <w:numId w:val="2"/>
@@ -5026,7 +5035,6 @@
         <w:suppressLineNumbers/>
         <w:suppressAutoHyphens/>
         <w:spacing w:after="0"/>
-        <w:ind w:right="187"/>
         <w:rPr>
           <w:rFonts w:ascii="Courier New" w:hAnsi="Courier New" w:cs="Courier New"/>
           <w:sz w:val="20"/>
@@ -5044,8 +5052,10 @@
     </w:p>
     <w:p>
       <w:pPr>
-        <w:suppressLineNumbers/>
-        <w:suppressAutoHyphens/>
+        <w:keepLines/>
+        <w:suppressLineNumbers/>
+        <w:suppressAutoHyphens/>
+        <w:ind w:firstLine="0"/>
         <w:rPr>
           <w:rFonts w:ascii="Times New Roman" w:hAnsi="Times New Roman" w:cs="Times New Roman"/>
           <w:sz w:val="24"/>
@@ -5081,9 +5091,9 @@
     </w:p>
     <w:p>
       <w:pPr>
-        <w:suppressLineNumbers/>
-        <w:suppressAutoHyphens/>
-        <w:ind w:firstLine="720"/>
+        <w:keepLines/>
+        <w:suppressLineNumbers/>
+        <w:suppressAutoHyphens/>
         <w:rPr>
           <w:rFonts w:ascii="Times New Roman" w:hAnsi="Times New Roman" w:cs="Times New Roman"/>
           <w:sz w:val="24"/>
@@ -5102,13 +5112,13 @@
     <w:p>
       <w:pPr>
         <w:pStyle w:val="ListParagraph"/>
+        <w:keepLines/>
         <w:numPr>
           <w:ilvl w:val="0"/>
           <w:numId w:val="2"/>
         </w:numPr>
         <w:suppressLineNumbers/>
         <w:suppressAutoHyphens/>
-        <w:ind w:right="187"/>
         <w:rPr>
           <w:rFonts w:ascii="Courier New" w:hAnsi="Courier New" w:cs="Courier New"/>
           <w:sz w:val="20"/>
@@ -5127,13 +5137,13 @@
     <w:p>
       <w:pPr>
         <w:pStyle w:val="ListParagraph"/>
+        <w:keepLines/>
         <w:numPr>
           <w:ilvl w:val="0"/>
           <w:numId w:val="2"/>
         </w:numPr>
         <w:suppressLineNumbers/>
         <w:suppressAutoHyphens/>
-        <w:ind w:right="187"/>
         <w:rPr>
           <w:rFonts w:ascii="Courier New" w:hAnsi="Courier New" w:cs="Courier New"/>
           <w:sz w:val="20"/>
@@ -5160,13 +5170,13 @@
     <w:p>
       <w:pPr>
         <w:pStyle w:val="ListParagraph"/>
+        <w:keepLines/>
         <w:numPr>
           <w:ilvl w:val="0"/>
           <w:numId w:val="2"/>
         </w:numPr>
         <w:suppressLineNumbers/>
         <w:suppressAutoHyphens/>
-        <w:ind w:right="187"/>
         <w:rPr>
           <w:rFonts w:ascii="Courier New" w:hAnsi="Courier New" w:cs="Courier New"/>
           <w:sz w:val="20"/>
@@ -5192,9 +5202,10 @@
     </w:p>
     <w:p>
       <w:pPr>
-        <w:suppressLineNumbers/>
-        <w:suppressAutoHyphens/>
-        <w:ind w:right="180" w:firstLine="720"/>
+        <w:keepLines/>
+        <w:suppressLineNumbers/>
+        <w:suppressAutoHyphens/>
+        <w:ind w:right="180"/>
         <w:rPr>
           <w:rFonts w:ascii="Times New Roman" w:hAnsi="Times New Roman" w:cs="Times New Roman"/>
           <w:sz w:val="24"/>
@@ -5233,9 +5244,10 @@
     </w:p>
     <w:p>
       <w:pPr>
-        <w:suppressLineNumbers/>
-        <w:suppressAutoHyphens/>
-        <w:ind w:right="180" w:firstLine="720"/>
+        <w:keepLines/>
+        <w:suppressLineNumbers/>
+        <w:suppressAutoHyphens/>
+        <w:ind w:right="180"/>
         <w:rPr>
           <w:rFonts w:ascii="Times New Roman" w:hAnsi="Times New Roman" w:cs="Times New Roman"/>
           <w:sz w:val="24"/>
@@ -5252,6 +5264,7 @@
     <w:p>
       <w:pPr>
         <w:pStyle w:val="ListParagraph"/>
+        <w:keepLines/>
         <w:numPr>
           <w:ilvl w:val="0"/>
           <w:numId w:val="2"/>
@@ -5276,6 +5289,7 @@
     <w:p>
       <w:pPr>
         <w:pStyle w:val="ListParagraph"/>
+        <w:keepLines/>
         <w:numPr>
           <w:ilvl w:val="0"/>
           <w:numId w:val="2"/>
@@ -5298,9 +5312,9 @@
     </w:p>
     <w:p>
       <w:pPr>
-        <w:suppressLineNumbers/>
-        <w:suppressAutoHyphens/>
-        <w:ind w:right="187" w:firstLine="720"/>
+        <w:keepLines/>
+        <w:suppressLineNumbers/>
+        <w:suppressAutoHyphens/>
         <w:rPr>
           <w:rFonts w:ascii="Times New Roman" w:hAnsi="Times New Roman" w:cs="Times New Roman"/>
           <w:sz w:val="24"/>
@@ -5327,13 +5341,13 @@
     <w:p>
       <w:pPr>
         <w:pStyle w:val="ListParagraph"/>
+        <w:keepLines/>
         <w:numPr>
           <w:ilvl w:val="0"/>
           <w:numId w:val="2"/>
         </w:numPr>
         <w:suppressLineNumbers/>
         <w:suppressAutoHyphens/>
-        <w:ind w:right="187"/>
         <w:rPr>
           <w:rFonts w:ascii="Courier New" w:hAnsi="Courier New" w:cs="Courier New"/>
           <w:sz w:val="16"/>
@@ -5359,9 +5373,9 @@
     </w:p>
     <w:p>
       <w:pPr>
-        <w:suppressLineNumbers/>
-        <w:suppressAutoHyphens/>
-        <w:ind w:right="187" w:firstLine="720"/>
+        <w:keepLines/>
+        <w:suppressLineNumbers/>
+        <w:suppressAutoHyphens/>
         <w:rPr>
           <w:rFonts w:ascii="Times New Roman" w:hAnsi="Times New Roman" w:cs="Times New Roman"/>
           <w:sz w:val="24"/>
@@ -5469,9 +5483,9 @@
     </w:p>
     <w:p>
       <w:pPr>
-        <w:suppressLineNumbers/>
-        <w:suppressAutoHyphens/>
-        <w:ind w:right="187" w:firstLine="720"/>
+        <w:keepLines/>
+        <w:suppressLineNumbers/>
+        <w:suppressAutoHyphens/>
         <w:rPr>
           <w:rFonts w:ascii="Times New Roman" w:hAnsi="Times New Roman" w:cs="Times New Roman"/>
           <w:sz w:val="24"/>
@@ -5489,9 +5503,9 @@
     </w:p>
     <w:p>
       <w:pPr>
-        <w:suppressLineNumbers/>
-        <w:suppressAutoHyphens/>
-        <w:ind w:right="187" w:firstLine="720"/>
+        <w:keepLines/>
+        <w:suppressLineNumbers/>
+        <w:suppressAutoHyphens/>
         <w:rPr>
           <w:rFonts w:ascii="Courier New" w:hAnsi="Courier New" w:cs="Courier New"/>
           <w:sz w:val="20"/>
@@ -5517,9 +5531,9 @@
     </w:p>
     <w:p>
       <w:pPr>
-        <w:suppressLineNumbers/>
-        <w:suppressAutoHyphens/>
-        <w:ind w:right="187" w:firstLine="720"/>
+        <w:keepLines/>
+        <w:suppressLineNumbers/>
+        <w:suppressAutoHyphens/>
         <w:rPr>
           <w:rFonts w:ascii="Courier New" w:hAnsi="Courier New" w:cs="Courier New"/>
           <w:sz w:val="16"/>
@@ -5545,9 +5559,9 @@
     </w:p>
     <w:p>
       <w:pPr>
-        <w:suppressLineNumbers/>
-        <w:suppressAutoHyphens/>
-        <w:ind w:right="187" w:firstLine="720"/>
+        <w:keepLines/>
+        <w:suppressLineNumbers/>
+        <w:suppressAutoHyphens/>
         <w:rPr>
           <w:rFonts w:ascii="Times New Roman" w:hAnsi="Times New Roman" w:cs="Times New Roman"/>
           <w:sz w:val="24"/>
@@ -5565,9 +5579,9 @@
     </w:p>
     <w:p>
       <w:pPr>
-        <w:suppressLineNumbers/>
-        <w:suppressAutoHyphens/>
-        <w:ind w:right="187" w:firstLine="720"/>
+        <w:keepLines/>
+        <w:suppressLineNumbers/>
+        <w:suppressAutoHyphens/>
         <w:rPr>
           <w:rFonts w:ascii="Courier New" w:hAnsi="Courier New" w:cs="Courier New"/>
           <w:sz w:val="20"/>
@@ -5593,9 +5607,9 @@
     </w:p>
     <w:p>
       <w:pPr>
-        <w:suppressLineNumbers/>
-        <w:suppressAutoHyphens/>
-        <w:ind w:right="187" w:firstLine="720"/>
+        <w:keepLines/>
+        <w:suppressLineNumbers/>
+        <w:suppressAutoHyphens/>
         <w:rPr>
           <w:rFonts w:ascii="Courier New" w:hAnsi="Courier New" w:cs="Courier New"/>
           <w:sz w:val="20"/>
@@ -5621,9 +5635,9 @@
     </w:p>
     <w:p>
       <w:pPr>
-        <w:suppressLineNumbers/>
-        <w:suppressAutoHyphens/>
-        <w:ind w:right="187" w:firstLine="720"/>
+        <w:keepLines/>
+        <w:suppressLineNumbers/>
+        <w:suppressAutoHyphens/>
         <w:rPr>
           <w:rFonts w:ascii="Times New Roman" w:hAnsi="Times New Roman" w:cs="Times New Roman"/>
           <w:sz w:val="24"/>
@@ -5641,9 +5655,9 @@
     </w:p>
     <w:p>
       <w:pPr>
-        <w:suppressLineNumbers/>
-        <w:suppressAutoHyphens/>
-        <w:ind w:right="187" w:firstLine="720"/>
+        <w:keepLines/>
+        <w:suppressLineNumbers/>
+        <w:suppressAutoHyphens/>
         <w:rPr>
           <w:rFonts w:ascii="Courier New" w:hAnsi="Courier New" w:cs="Courier New"/>
           <w:sz w:val="24"/>
@@ -5669,8 +5683,10 @@
     </w:p>
     <w:p>
       <w:pPr>
-        <w:suppressLineNumbers/>
-        <w:suppressAutoHyphens/>
+        <w:keepLines/>
+        <w:suppressLineNumbers/>
+        <w:suppressAutoHyphens/>
+        <w:ind w:firstLine="0"/>
         <w:rPr>
           <w:rFonts w:ascii="Times New Roman" w:hAnsi="Times New Roman" w:cs="Times New Roman"/>
           <w:sz w:val="24"/>
@@ -5874,9 +5890,9 @@
     </w:p>
     <w:p>
       <w:pPr>
-        <w:suppressLineNumbers/>
-        <w:suppressAutoHyphens/>
-        <w:ind w:firstLine="720"/>
+        <w:keepLines/>
+        <w:suppressLineNumbers/>
+        <w:suppressAutoHyphens/>
         <w:rPr>
           <w:rFonts w:ascii="Times New Roman" w:hAnsi="Times New Roman" w:cs="Times New Roman"/>
           <w:sz w:val="24"/>
@@ -5911,13 +5927,13 @@
     <w:p>
       <w:pPr>
         <w:pStyle w:val="ListParagraph"/>
+        <w:keepLines/>
         <w:numPr>
           <w:ilvl w:val="0"/>
           <w:numId w:val="2"/>
         </w:numPr>
         <w:suppressLineNumbers/>
         <w:suppressAutoHyphens/>
-        <w:ind w:right="187"/>
         <w:rPr>
           <w:rFonts w:ascii="Courier New" w:hAnsi="Courier New" w:cs="Courier New"/>
           <w:sz w:val="20"/>
@@ -5936,13 +5952,13 @@
     <w:p>
       <w:pPr>
         <w:pStyle w:val="ListParagraph"/>
+        <w:keepLines/>
         <w:numPr>
           <w:ilvl w:val="0"/>
           <w:numId w:val="2"/>
         </w:numPr>
         <w:suppressLineNumbers/>
         <w:suppressAutoHyphens/>
-        <w:ind w:right="187"/>
         <w:rPr>
           <w:rFonts w:ascii="Courier New" w:hAnsi="Courier New" w:cs="Courier New"/>
           <w:sz w:val="20"/>
@@ -5961,13 +5977,13 @@
     <w:p>
       <w:pPr>
         <w:pStyle w:val="ListParagraph"/>
+        <w:keepLines/>
         <w:numPr>
           <w:ilvl w:val="0"/>
           <w:numId w:val="2"/>
         </w:numPr>
         <w:suppressLineNumbers/>
         <w:suppressAutoHyphens/>
-        <w:ind w:right="187"/>
         <w:rPr>
           <w:rFonts w:ascii="Courier New" w:hAnsi="Courier New" w:cs="Courier New"/>
           <w:sz w:val="20"/>
@@ -5985,9 +6001,9 @@
     </w:p>
     <w:p>
       <w:pPr>
-        <w:suppressLineNumbers/>
-        <w:suppressAutoHyphens/>
-        <w:ind w:firstLine="720"/>
+        <w:keepLines/>
+        <w:suppressLineNumbers/>
+        <w:suppressAutoHyphens/>
         <w:rPr>
           <w:rFonts w:ascii="Times New Roman" w:hAnsi="Times New Roman" w:cs="Times New Roman"/>
           <w:sz w:val="24"/>
@@ -6086,9 +6102,9 @@
     </w:p>
     <w:p>
       <w:pPr>
-        <w:suppressLineNumbers/>
-        <w:suppressAutoHyphens/>
-        <w:ind w:firstLine="720"/>
+        <w:keepLines/>
+        <w:suppressLineNumbers/>
+        <w:suppressAutoHyphens/>
         <w:rPr>
           <w:rFonts w:ascii="Times New Roman" w:hAnsi="Times New Roman" w:cs="Times New Roman"/>
           <w:sz w:val="24"/>
@@ -6123,13 +6139,13 @@
     <w:p>
       <w:pPr>
         <w:pStyle w:val="ListParagraph"/>
+        <w:keepLines/>
         <w:numPr>
           <w:ilvl w:val="0"/>
           <w:numId w:val="16"/>
         </w:numPr>
         <w:suppressLineNumbers/>
         <w:suppressAutoHyphens/>
-        <w:ind w:right="187"/>
         <w:rPr>
           <w:rFonts w:ascii="Courier New" w:hAnsi="Courier New" w:cs="Courier New"/>
           <w:sz w:val="20"/>
@@ -6148,13 +6164,13 @@
     <w:p>
       <w:pPr>
         <w:pStyle w:val="ListParagraph"/>
+        <w:keepLines/>
         <w:numPr>
           <w:ilvl w:val="0"/>
           <w:numId w:val="16"/>
         </w:numPr>
         <w:suppressLineNumbers/>
         <w:suppressAutoHyphens/>
-        <w:ind w:right="187"/>
         <w:rPr>
           <w:rFonts w:ascii="Courier New" w:hAnsi="Courier New" w:cs="Courier New"/>
           <w:sz w:val="20"/>
@@ -6172,9 +6188,9 @@
     </w:p>
     <w:p>
       <w:pPr>
-        <w:suppressLineNumbers/>
-        <w:suppressAutoHyphens/>
-        <w:ind w:firstLine="720"/>
+        <w:keepLines/>
+        <w:suppressLineNumbers/>
+        <w:suppressAutoHyphens/>
         <w:rPr>
           <w:rFonts w:ascii="Times New Roman" w:hAnsi="Times New Roman" w:cs="Times New Roman"/>
           <w:sz w:val="24"/>
@@ -6214,9 +6230,9 @@
     </w:p>
     <w:p>
       <w:pPr>
-        <w:suppressLineNumbers/>
-        <w:suppressAutoHyphens/>
-        <w:ind w:firstLine="720"/>
+        <w:keepLines/>
+        <w:suppressLineNumbers/>
+        <w:suppressAutoHyphens/>
         <w:rPr>
           <w:rFonts w:ascii="Times New Roman" w:hAnsi="Times New Roman" w:cs="Times New Roman"/>
           <w:sz w:val="24"/>
@@ -6248,9 +6264,9 @@
     </w:p>
     <w:p>
       <w:pPr>
-        <w:suppressLineNumbers/>
-        <w:suppressAutoHyphens/>
-        <w:ind w:firstLine="720"/>
+        <w:keepLines/>
+        <w:suppressLineNumbers/>
+        <w:suppressAutoHyphens/>
         <w:rPr>
           <w:rFonts w:ascii="Times New Roman" w:hAnsi="Times New Roman" w:cs="Times New Roman"/>
           <w:sz w:val="24"/>
@@ -6290,9 +6306,9 @@
     </w:p>
     <w:p>
       <w:pPr>
-        <w:suppressLineNumbers/>
-        <w:suppressAutoHyphens/>
-        <w:ind w:firstLine="720"/>
+        <w:keepLines/>
+        <w:suppressLineNumbers/>
+        <w:suppressAutoHyphens/>
         <w:rPr>
           <w:rFonts w:ascii="Times New Roman" w:hAnsi="Times New Roman" w:cs="Times New Roman"/>
           <w:sz w:val="24"/>
@@ -6316,9 +6332,11 @@
     </w:p>
     <w:p>
       <w:pPr>
+        <w:keepLines/>
         <w:suppressLineNumbers/>
         <w:suppressAutoHyphens/>
         <w:spacing w:after="0"/>
+        <w:ind w:firstLine="0"/>
         <w:rPr>
           <w:rFonts w:ascii="Times New Roman" w:hAnsi="Times New Roman" w:cs="Times New Roman"/>
           <w:b/>
@@ -6336,10 +6354,11 @@
     </w:p>
     <w:p>
       <w:pPr>
+        <w:keepLines/>
         <w:suppressLineNumbers/>
         <w:suppressAutoHyphens/>
         <w:spacing w:after="0"/>
-        <w:ind w:left="720"/>
+        <w:ind w:left="720" w:firstLine="0"/>
         <w:jc w:val="left"/>
         <w:rPr>
           <w:rFonts w:ascii="Courier New" w:hAnsi="Courier New" w:cs="Courier New"/>
@@ -6356,10 +6375,11 @@
     </w:p>
     <w:p>
       <w:pPr>
+        <w:keepLines/>
         <w:suppressLineNumbers/>
         <w:suppressAutoHyphens/>
         <w:spacing w:after="0"/>
-        <w:ind w:left="720"/>
+        <w:ind w:left="720" w:firstLine="0"/>
         <w:jc w:val="left"/>
         <w:rPr>
           <w:rFonts w:ascii="Courier New" w:hAnsi="Courier New" w:cs="Courier New"/>
@@ -6376,10 +6396,11 @@
     </w:p>
     <w:p>
       <w:pPr>
+        <w:keepLines/>
         <w:suppressLineNumbers/>
         <w:suppressAutoHyphens/>
         <w:spacing w:after="0"/>
-        <w:ind w:left="720"/>
+        <w:ind w:left="720" w:firstLine="0"/>
         <w:jc w:val="left"/>
         <w:rPr>
           <w:rFonts w:ascii="Courier New" w:hAnsi="Courier New" w:cs="Courier New"/>
@@ -6396,10 +6417,11 @@
     </w:p>
     <w:p>
       <w:pPr>
+        <w:keepLines/>
         <w:suppressLineNumbers/>
         <w:suppressAutoHyphens/>
         <w:spacing w:after="0"/>
-        <w:ind w:left="720"/>
+        <w:ind w:left="720" w:firstLine="0"/>
         <w:jc w:val="left"/>
         <w:rPr>
           <w:rFonts w:ascii="Courier New" w:hAnsi="Courier New" w:cs="Courier New"/>
@@ -6416,10 +6438,11 @@
     </w:p>
     <w:p>
       <w:pPr>
+        <w:keepLines/>
         <w:suppressLineNumbers/>
         <w:suppressAutoHyphens/>
         <w:spacing w:after="0"/>
-        <w:ind w:left="720"/>
+        <w:ind w:left="720" w:firstLine="0"/>
         <w:jc w:val="left"/>
         <w:rPr>
           <w:rFonts w:ascii="Courier New" w:hAnsi="Courier New" w:cs="Courier New"/>
@@ -6436,10 +6459,11 @@
     </w:p>
     <w:p>
       <w:pPr>
+        <w:keepLines/>
         <w:suppressLineNumbers/>
         <w:suppressAutoHyphens/>
         <w:spacing w:after="0"/>
-        <w:ind w:left="720"/>
+        <w:ind w:left="720" w:firstLine="0"/>
         <w:jc w:val="left"/>
         <w:rPr>
           <w:rFonts w:ascii="Courier New" w:hAnsi="Courier New" w:cs="Courier New"/>
@@ -6456,10 +6480,11 @@
     </w:p>
     <w:p>
       <w:pPr>
+        <w:keepLines/>
         <w:suppressLineNumbers/>
         <w:suppressAutoHyphens/>
         <w:spacing w:after="0"/>
-        <w:ind w:left="720"/>
+        <w:ind w:left="720" w:firstLine="0"/>
         <w:jc w:val="left"/>
         <w:rPr>
           <w:rFonts w:ascii="Courier New" w:hAnsi="Courier New" w:cs="Courier New"/>
@@ -6476,10 +6501,11 @@
     </w:p>
     <w:p>
       <w:pPr>
+        <w:keepLines/>
         <w:suppressLineNumbers/>
         <w:suppressAutoHyphens/>
         <w:spacing w:after="0"/>
-        <w:ind w:left="720"/>
+        <w:ind w:left="720" w:firstLine="0"/>
         <w:jc w:val="left"/>
         <w:rPr>
           <w:rFonts w:ascii="Courier New" w:hAnsi="Courier New" w:cs="Courier New"/>
@@ -6496,10 +6522,11 @@
     </w:p>
     <w:p>
       <w:pPr>
+        <w:keepLines/>
         <w:suppressLineNumbers/>
         <w:suppressAutoHyphens/>
         <w:spacing w:after="0"/>
-        <w:ind w:left="720"/>
+        <w:ind w:left="720" w:firstLine="0"/>
         <w:jc w:val="left"/>
         <w:rPr>
           <w:rFonts w:ascii="Courier New" w:hAnsi="Courier New" w:cs="Courier New"/>
@@ -6516,10 +6543,11 @@
     </w:p>
     <w:p>
       <w:pPr>
+        <w:keepLines/>
         <w:suppressLineNumbers/>
         <w:suppressAutoHyphens/>
         <w:spacing w:after="0"/>
-        <w:ind w:left="720"/>
+        <w:ind w:left="720" w:firstLine="0"/>
         <w:jc w:val="left"/>
         <w:rPr>
           <w:rFonts w:ascii="Courier New" w:hAnsi="Courier New" w:cs="Courier New"/>
@@ -6536,10 +6564,11 @@
     </w:p>
     <w:p>
       <w:pPr>
+        <w:keepLines/>
         <w:suppressLineNumbers/>
         <w:suppressAutoHyphens/>
         <w:spacing w:after="0"/>
-        <w:ind w:left="720"/>
+        <w:ind w:left="720" w:firstLine="0"/>
         <w:jc w:val="left"/>
         <w:rPr>
           <w:rFonts w:ascii="Courier New" w:hAnsi="Courier New" w:cs="Courier New"/>
@@ -6556,10 +6585,11 @@
     </w:p>
     <w:p>
       <w:pPr>
+        <w:keepLines/>
         <w:suppressLineNumbers/>
         <w:suppressAutoHyphens/>
         <w:spacing w:after="0"/>
-        <w:ind w:left="720"/>
+        <w:ind w:left="720" w:firstLine="0"/>
         <w:jc w:val="left"/>
         <w:rPr>
           <w:rFonts w:ascii="Courier New" w:hAnsi="Courier New" w:cs="Courier New"/>
@@ -6576,10 +6606,11 @@
     </w:p>
     <w:p>
       <w:pPr>
+        <w:keepLines/>
         <w:suppressLineNumbers/>
         <w:suppressAutoHyphens/>
         <w:spacing w:after="0"/>
-        <w:ind w:left="720"/>
+        <w:ind w:left="720" w:firstLine="0"/>
         <w:jc w:val="left"/>
         <w:rPr>
           <w:rFonts w:ascii="Courier New" w:hAnsi="Courier New" w:cs="Courier New"/>
@@ -6596,10 +6627,11 @@
     </w:p>
     <w:p>
       <w:pPr>
+        <w:keepLines/>
         <w:suppressLineNumbers/>
         <w:suppressAutoHyphens/>
         <w:spacing w:after="0"/>
-        <w:ind w:left="720"/>
+        <w:ind w:left="720" w:firstLine="0"/>
         <w:jc w:val="left"/>
         <w:rPr>
           <w:rFonts w:ascii="Courier New" w:hAnsi="Courier New" w:cs="Courier New"/>
@@ -6616,10 +6648,11 @@
     </w:p>
     <w:p>
       <w:pPr>
+        <w:keepLines/>
         <w:suppressLineNumbers/>
         <w:suppressAutoHyphens/>
         <w:spacing w:after="0"/>
-        <w:ind w:left="720"/>
+        <w:ind w:left="720" w:firstLine="0"/>
         <w:jc w:val="left"/>
         <w:rPr>
           <w:rFonts w:ascii="Courier New" w:hAnsi="Courier New" w:cs="Courier New"/>
@@ -6636,10 +6669,11 @@
     </w:p>
     <w:p>
       <w:pPr>
+        <w:keepLines/>
         <w:suppressLineNumbers/>
         <w:suppressAutoHyphens/>
         <w:spacing w:after="0"/>
-        <w:ind w:left="720"/>
+        <w:ind w:left="720" w:firstLine="0"/>
         <w:jc w:val="left"/>
         <w:rPr>
           <w:rFonts w:ascii="Courier New" w:hAnsi="Courier New" w:cs="Courier New"/>
@@ -6656,10 +6690,11 @@
     </w:p>
     <w:p>
       <w:pPr>
+        <w:keepLines/>
         <w:suppressLineNumbers/>
         <w:suppressAutoHyphens/>
         <w:spacing w:after="0"/>
-        <w:ind w:left="720"/>
+        <w:ind w:left="720" w:firstLine="0"/>
         <w:jc w:val="left"/>
         <w:rPr>
           <w:rFonts w:ascii="Courier New" w:hAnsi="Courier New" w:cs="Courier New"/>
@@ -6676,10 +6711,11 @@
     </w:p>
     <w:p>
       <w:pPr>
+        <w:keepLines/>
         <w:suppressLineNumbers/>
         <w:suppressAutoHyphens/>
         <w:spacing w:after="0"/>
-        <w:ind w:left="720"/>
+        <w:ind w:left="720" w:firstLine="0"/>
         <w:jc w:val="left"/>
         <w:rPr>
           <w:rFonts w:ascii="Courier New" w:hAnsi="Courier New" w:cs="Courier New"/>
@@ -6696,10 +6732,11 @@
     </w:p>
     <w:p>
       <w:pPr>
+        <w:keepLines/>
         <w:suppressLineNumbers/>
         <w:suppressAutoHyphens/>
         <w:spacing w:after="0"/>
-        <w:ind w:left="720"/>
+        <w:ind w:left="720" w:firstLine="0"/>
         <w:jc w:val="left"/>
         <w:rPr>
           <w:rFonts w:ascii="Courier New" w:hAnsi="Courier New" w:cs="Courier New"/>
@@ -6716,10 +6753,11 @@
     </w:p>
     <w:p>
       <w:pPr>
+        <w:keepLines/>
         <w:suppressLineNumbers/>
         <w:suppressAutoHyphens/>
         <w:spacing w:after="0"/>
-        <w:ind w:left="720"/>
+        <w:ind w:left="720" w:firstLine="0"/>
         <w:jc w:val="left"/>
         <w:rPr>
           <w:rFonts w:ascii="Courier New" w:hAnsi="Courier New" w:cs="Courier New"/>
@@ -6736,10 +6774,11 @@
     </w:p>
     <w:p>
       <w:pPr>
+        <w:keepLines/>
         <w:suppressLineNumbers/>
         <w:suppressAutoHyphens/>
         <w:spacing w:after="0"/>
-        <w:ind w:left="720"/>
+        <w:ind w:left="720" w:firstLine="0"/>
         <w:jc w:val="left"/>
         <w:rPr>
           <w:rFonts w:ascii="Courier New" w:hAnsi="Courier New" w:cs="Courier New"/>
@@ -6756,10 +6795,11 @@
     </w:p>
     <w:p>
       <w:pPr>
+        <w:keepLines/>
         <w:suppressLineNumbers/>
         <w:suppressAutoHyphens/>
         <w:spacing w:after="0"/>
-        <w:ind w:left="720"/>
+        <w:ind w:left="720" w:firstLine="0"/>
         <w:jc w:val="left"/>
         <w:rPr>
           <w:rFonts w:ascii="Courier New" w:hAnsi="Courier New" w:cs="Courier New"/>
@@ -6776,10 +6816,11 @@
     </w:p>
     <w:p>
       <w:pPr>
+        <w:keepLines/>
         <w:suppressLineNumbers/>
         <w:suppressAutoHyphens/>
         <w:spacing w:after="0"/>
-        <w:ind w:left="720"/>
+        <w:ind w:left="720" w:firstLine="0"/>
         <w:jc w:val="left"/>
         <w:rPr>
           <w:rFonts w:ascii="Courier New" w:hAnsi="Courier New" w:cs="Courier New"/>
@@ -6796,10 +6837,11 @@
     </w:p>
     <w:p>
       <w:pPr>
+        <w:keepLines/>
         <w:suppressLineNumbers/>
         <w:suppressAutoHyphens/>
         <w:spacing w:after="0"/>
-        <w:ind w:left="720"/>
+        <w:ind w:left="720" w:firstLine="0"/>
         <w:jc w:val="left"/>
         <w:rPr>
           <w:rFonts w:ascii="Courier New" w:hAnsi="Courier New" w:cs="Courier New"/>
@@ -6816,10 +6858,11 @@
     </w:p>
     <w:p>
       <w:pPr>
+        <w:keepLines/>
         <w:suppressLineNumbers/>
         <w:suppressAutoHyphens/>
         <w:spacing w:after="0"/>
-        <w:ind w:left="720"/>
+        <w:ind w:left="720" w:firstLine="0"/>
         <w:jc w:val="left"/>
         <w:rPr>
           <w:rFonts w:ascii="Courier New" w:hAnsi="Courier New" w:cs="Courier New"/>
@@ -6836,10 +6879,11 @@
     </w:p>
     <w:p>
       <w:pPr>
+        <w:keepLines/>
         <w:suppressLineNumbers/>
         <w:suppressAutoHyphens/>
         <w:spacing w:after="0"/>
-        <w:ind w:left="720"/>
+        <w:ind w:left="720" w:firstLine="0"/>
         <w:jc w:val="left"/>
         <w:rPr>
           <w:rFonts w:ascii="Courier New" w:hAnsi="Courier New" w:cs="Courier New"/>
@@ -6856,10 +6900,11 @@
     </w:p>
     <w:p>
       <w:pPr>
+        <w:keepLines/>
         <w:suppressLineNumbers/>
         <w:suppressAutoHyphens/>
         <w:spacing w:after="0"/>
-        <w:ind w:left="720"/>
+        <w:ind w:left="720" w:firstLine="0"/>
         <w:jc w:val="left"/>
         <w:rPr>
           <w:rFonts w:ascii="Courier New" w:hAnsi="Courier New" w:cs="Courier New"/>
@@ -6876,10 +6921,11 @@
     </w:p>
     <w:p>
       <w:pPr>
+        <w:keepLines/>
         <w:suppressLineNumbers/>
         <w:suppressAutoHyphens/>
         <w:spacing w:after="0"/>
-        <w:ind w:left="720"/>
+        <w:ind w:left="720" w:firstLine="0"/>
         <w:jc w:val="left"/>
         <w:rPr>
           <w:rFonts w:ascii="Courier New" w:hAnsi="Courier New" w:cs="Courier New"/>
@@ -6896,10 +6942,11 @@
     </w:p>
     <w:p>
       <w:pPr>
+        <w:keepLines/>
         <w:suppressLineNumbers/>
         <w:suppressAutoHyphens/>
         <w:spacing w:after="0"/>
-        <w:ind w:left="720"/>
+        <w:ind w:left="720" w:firstLine="0"/>
         <w:jc w:val="left"/>
         <w:rPr>
           <w:rFonts w:ascii="Courier New" w:hAnsi="Courier New" w:cs="Courier New"/>
@@ -6916,10 +6963,11 @@
     </w:p>
     <w:p>
       <w:pPr>
+        <w:keepLines/>
         <w:suppressLineNumbers/>
         <w:suppressAutoHyphens/>
         <w:spacing w:after="0"/>
-        <w:ind w:left="720"/>
+        <w:ind w:left="720" w:firstLine="0"/>
         <w:jc w:val="left"/>
         <w:rPr>
           <w:rFonts w:ascii="Courier New" w:hAnsi="Courier New" w:cs="Courier New"/>
@@ -6936,10 +6984,11 @@
     </w:p>
     <w:p>
       <w:pPr>
+        <w:keepLines/>
         <w:suppressLineNumbers/>
         <w:suppressAutoHyphens/>
         <w:spacing w:after="0"/>
-        <w:ind w:left="720"/>
+        <w:ind w:left="720" w:firstLine="0"/>
         <w:jc w:val="left"/>
         <w:rPr>
           <w:rFonts w:ascii="Courier New" w:hAnsi="Courier New" w:cs="Courier New"/>
@@ -6956,10 +7005,11 @@
     </w:p>
     <w:p>
       <w:pPr>
+        <w:keepLines/>
         <w:suppressLineNumbers/>
         <w:suppressAutoHyphens/>
         <w:spacing w:after="0"/>
-        <w:ind w:left="720"/>
+        <w:ind w:left="720" w:firstLine="0"/>
         <w:jc w:val="left"/>
         <w:rPr>
           <w:rFonts w:ascii="Courier New" w:hAnsi="Courier New" w:cs="Courier New"/>
@@ -6976,10 +7026,11 @@
     </w:p>
     <w:p>
       <w:pPr>
+        <w:keepLines/>
         <w:suppressLineNumbers/>
         <w:suppressAutoHyphens/>
         <w:spacing w:after="0"/>
-        <w:ind w:left="720"/>
+        <w:ind w:left="720" w:firstLine="0"/>
         <w:jc w:val="left"/>
         <w:rPr>
           <w:rFonts w:ascii="Courier New" w:hAnsi="Courier New" w:cs="Courier New"/>
@@ -6996,10 +7047,11 @@
     </w:p>
     <w:p>
       <w:pPr>
+        <w:keepLines/>
         <w:suppressLineNumbers/>
         <w:suppressAutoHyphens/>
         <w:spacing w:after="0"/>
-        <w:ind w:left="720"/>
+        <w:ind w:left="720" w:firstLine="0"/>
         <w:jc w:val="left"/>
         <w:rPr>
           <w:rFonts w:ascii="Courier New" w:hAnsi="Courier New" w:cs="Courier New"/>
@@ -7016,10 +7068,11 @@
     </w:p>
     <w:p>
       <w:pPr>
+        <w:keepLines/>
         <w:suppressLineNumbers/>
         <w:suppressAutoHyphens/>
         <w:spacing w:after="0"/>
-        <w:ind w:left="720"/>
+        <w:ind w:left="720" w:firstLine="0"/>
         <w:jc w:val="left"/>
         <w:rPr>
           <w:rFonts w:ascii="Courier New" w:hAnsi="Courier New" w:cs="Courier New"/>
@@ -7036,10 +7089,11 @@
     </w:p>
     <w:p>
       <w:pPr>
+        <w:keepLines/>
         <w:suppressLineNumbers/>
         <w:suppressAutoHyphens/>
         <w:spacing w:after="0"/>
-        <w:ind w:left="720"/>
+        <w:ind w:left="720" w:firstLine="0"/>
         <w:jc w:val="left"/>
         <w:rPr>
           <w:rFonts w:ascii="Courier New" w:hAnsi="Courier New" w:cs="Courier New"/>
@@ -7056,10 +7110,11 @@
     </w:p>
     <w:p>
       <w:pPr>
+        <w:keepLines/>
         <w:suppressLineNumbers/>
         <w:suppressAutoHyphens/>
         <w:spacing w:after="0"/>
-        <w:ind w:left="720"/>
+        <w:ind w:left="720" w:firstLine="0"/>
         <w:jc w:val="left"/>
         <w:rPr>
           <w:rFonts w:ascii="Courier New" w:hAnsi="Courier New" w:cs="Courier New"/>
@@ -7076,10 +7131,11 @@
     </w:p>
     <w:p>
       <w:pPr>
+        <w:keepLines/>
         <w:suppressLineNumbers/>
         <w:suppressAutoHyphens/>
         <w:spacing w:after="0"/>
-        <w:ind w:left="720"/>
+        <w:ind w:left="720" w:firstLine="0"/>
         <w:jc w:val="left"/>
         <w:rPr>
           <w:rFonts w:ascii="Courier New" w:hAnsi="Courier New" w:cs="Courier New"/>
@@ -7096,10 +7152,11 @@
     </w:p>
     <w:p>
       <w:pPr>
+        <w:keepLines/>
         <w:suppressLineNumbers/>
         <w:suppressAutoHyphens/>
         <w:spacing w:after="0"/>
-        <w:ind w:left="720"/>
+        <w:ind w:left="720" w:firstLine="0"/>
         <w:jc w:val="left"/>
         <w:rPr>
           <w:rFonts w:ascii="Courier New" w:hAnsi="Courier New" w:cs="Courier New"/>
@@ -7116,10 +7173,11 @@
     </w:p>
     <w:p>
       <w:pPr>
+        <w:keepLines/>
         <w:suppressLineNumbers/>
         <w:suppressAutoHyphens/>
         <w:spacing w:after="0"/>
-        <w:ind w:left="720"/>
+        <w:ind w:left="720" w:firstLine="0"/>
         <w:jc w:val="left"/>
         <w:rPr>
           <w:rFonts w:ascii="Courier New" w:hAnsi="Courier New" w:cs="Courier New"/>
@@ -7136,10 +7194,11 @@
     </w:p>
     <w:p>
       <w:pPr>
+        <w:keepLines/>
         <w:suppressLineNumbers/>
         <w:suppressAutoHyphens/>
         <w:spacing w:after="0"/>
-        <w:ind w:left="720"/>
+        <w:ind w:left="720" w:firstLine="0"/>
         <w:jc w:val="left"/>
         <w:rPr>
           <w:rFonts w:ascii="Courier New" w:hAnsi="Courier New" w:cs="Courier New"/>
@@ -7156,10 +7215,11 @@
     </w:p>
     <w:p>
       <w:pPr>
+        <w:keepLines/>
         <w:suppressLineNumbers/>
         <w:suppressAutoHyphens/>
         <w:spacing w:after="0"/>
-        <w:ind w:left="720"/>
+        <w:ind w:left="720" w:firstLine="0"/>
         <w:jc w:val="left"/>
         <w:rPr>
           <w:rFonts w:ascii="Courier New" w:hAnsi="Courier New" w:cs="Courier New"/>
@@ -7176,10 +7236,11 @@
     </w:p>
     <w:p>
       <w:pPr>
+        <w:keepLines/>
         <w:suppressLineNumbers/>
         <w:suppressAutoHyphens/>
         <w:spacing w:after="0"/>
-        <w:ind w:left="720"/>
+        <w:ind w:left="720" w:firstLine="0"/>
         <w:jc w:val="left"/>
         <w:rPr>
           <w:rFonts w:ascii="Courier New" w:hAnsi="Courier New" w:cs="Courier New"/>
@@ -7196,10 +7257,11 @@
     </w:p>
     <w:p>
       <w:pPr>
+        <w:keepLines/>
         <w:suppressLineNumbers/>
         <w:suppressAutoHyphens/>
         <w:spacing w:after="0"/>
-        <w:ind w:left="720"/>
+        <w:ind w:left="720" w:firstLine="0"/>
         <w:jc w:val="left"/>
         <w:rPr>
           <w:rFonts w:ascii="Courier New" w:hAnsi="Courier New" w:cs="Courier New"/>
@@ -7216,10 +7278,11 @@
     </w:p>
     <w:p>
       <w:pPr>
+        <w:keepLines/>
         <w:suppressLineNumbers/>
         <w:suppressAutoHyphens/>
         <w:spacing w:after="0"/>
-        <w:ind w:left="720"/>
+        <w:ind w:left="720" w:firstLine="0"/>
         <w:jc w:val="left"/>
         <w:rPr>
           <w:rFonts w:ascii="Courier New" w:hAnsi="Courier New" w:cs="Courier New"/>
@@ -7236,10 +7299,11 @@
     </w:p>
     <w:p>
       <w:pPr>
+        <w:keepLines/>
         <w:suppressLineNumbers/>
         <w:suppressAutoHyphens/>
         <w:spacing w:after="0"/>
-        <w:ind w:left="720"/>
+        <w:ind w:left="720" w:firstLine="0"/>
         <w:jc w:val="left"/>
         <w:rPr>
           <w:rFonts w:ascii="Courier New" w:hAnsi="Courier New" w:cs="Courier New"/>
@@ -7256,9 +7320,11 @@
     </w:p>
     <w:p>
       <w:pPr>
+        <w:keepLines/>
         <w:suppressLineNumbers/>
         <w:suppressAutoHyphens/>
         <w:spacing w:after="0"/>
+        <w:ind w:firstLine="0"/>
         <w:jc w:val="left"/>
         <w:rPr>
           <w:rFonts w:ascii="Courier New" w:hAnsi="Courier New" w:cs="Courier New"/>
@@ -7277,9 +7343,11 @@
     </w:p>
     <w:p>
       <w:pPr>
+        <w:keepLines/>
         <w:suppressLineNumbers/>
         <w:suppressAutoHyphens/>
         <w:spacing w:after="0"/>
+        <w:ind w:firstLine="0"/>
         <w:jc w:val="left"/>
         <w:rPr>
           <w:rFonts w:ascii="Courier New" w:hAnsi="Courier New" w:cs="Courier New"/>
@@ -7296,9 +7364,11 @@
     </w:p>
     <w:p>
       <w:pPr>
+        <w:keepLines/>
         <w:suppressLineNumbers/>
         <w:suppressAutoHyphens/>
         <w:spacing w:after="0"/>
+        <w:ind w:firstLine="0"/>
         <w:jc w:val="left"/>
         <w:rPr>
           <w:rFonts w:ascii="Courier New" w:hAnsi="Courier New" w:cs="Courier New"/>
@@ -7315,9 +7385,11 @@
     </w:p>
     <w:p>
       <w:pPr>
+        <w:keepLines/>
         <w:suppressLineNumbers/>
         <w:suppressAutoHyphens/>
         <w:spacing w:after="0"/>
+        <w:ind w:firstLine="0"/>
         <w:jc w:val="left"/>
         <w:rPr>
           <w:rFonts w:ascii="Courier New" w:hAnsi="Courier New" w:cs="Courier New"/>
@@ -7341,9 +7413,11 @@
     </w:p>
     <w:p>
       <w:pPr>
+        <w:keepLines/>
         <w:suppressLineNumbers/>
         <w:suppressAutoHyphens/>
         <w:spacing w:after="0"/>
+        <w:ind w:firstLine="0"/>
         <w:jc w:val="left"/>
         <w:rPr>
           <w:rFonts w:ascii="Courier New" w:hAnsi="Courier New" w:cs="Courier New"/>
@@ -7362,9 +7436,11 @@
     </w:p>
     <w:p>
       <w:pPr>
+        <w:keepLines/>
         <w:suppressLineNumbers/>
         <w:suppressAutoHyphens/>
         <w:spacing w:after="0"/>
+        <w:ind w:firstLine="0"/>
         <w:jc w:val="left"/>
         <w:rPr>
           <w:rFonts w:ascii="Courier New" w:hAnsi="Courier New" w:cs="Courier New"/>
@@ -7381,9 +7457,11 @@
     </w:p>
     <w:p>
       <w:pPr>
+        <w:keepLines/>
         <w:suppressLineNumbers/>
         <w:suppressAutoHyphens/>
         <w:spacing w:after="0"/>
+        <w:ind w:firstLine="0"/>
         <w:jc w:val="left"/>
         <w:rPr>
           <w:rFonts w:ascii="Courier New" w:hAnsi="Courier New" w:cs="Courier New"/>
@@ -7400,9 +7478,11 @@
     </w:p>
     <w:p>
       <w:pPr>
+        <w:keepLines/>
         <w:suppressLineNumbers/>
         <w:suppressAutoHyphens/>
         <w:spacing w:after="0"/>
+        <w:ind w:firstLine="0"/>
         <w:jc w:val="left"/>
         <w:rPr>
           <w:rFonts w:ascii="Courier New" w:hAnsi="Courier New" w:cs="Courier New"/>
@@ -7419,9 +7499,11 @@
     </w:p>
     <w:p>
       <w:pPr>
+        <w:keepLines/>
         <w:suppressLineNumbers/>
         <w:suppressAutoHyphens/>
         <w:spacing w:after="0"/>
+        <w:ind w:firstLine="0"/>
         <w:jc w:val="left"/>
         <w:rPr>
           <w:rFonts w:ascii="Courier New" w:hAnsi="Courier New" w:cs="Courier New"/>
@@ -7438,9 +7520,11 @@
     </w:p>
     <w:p>
       <w:pPr>
+        <w:keepLines/>
         <w:suppressLineNumbers/>
         <w:suppressAutoHyphens/>
         <w:spacing w:after="0"/>
+        <w:ind w:firstLine="0"/>
         <w:jc w:val="left"/>
         <w:rPr>
           <w:rFonts w:ascii="Courier New" w:hAnsi="Courier New" w:cs="Courier New"/>
@@ -7457,8 +7541,10 @@
     </w:p>
     <w:p>
       <w:pPr>
-        <w:suppressLineNumbers/>
-        <w:suppressAutoHyphens/>
+        <w:keepLines/>
+        <w:suppressLineNumbers/>
+        <w:suppressAutoHyphens/>
+        <w:ind w:firstLine="0"/>
         <w:jc w:val="left"/>
         <w:rPr>
           <w:rFonts w:ascii="Courier New" w:hAnsi="Courier New" w:cs="Courier New"/>
@@ -7475,8 +7561,10 @@
     </w:p>
     <w:p>
       <w:pPr>
-        <w:suppressLineNumbers/>
-        <w:suppressAutoHyphens/>
+        <w:keepLines/>
+        <w:suppressLineNumbers/>
+        <w:suppressAutoHyphens/>
+        <w:ind w:firstLine="0"/>
         <w:rPr>
           <w:rFonts w:ascii="Times New Roman" w:hAnsi="Times New Roman" w:cs="Times New Roman"/>
           <w:b/>
@@ -7518,9 +7606,9 @@
     </w:p>
     <w:p>
       <w:pPr>
-        <w:suppressLineNumbers/>
-        <w:suppressAutoHyphens/>
-        <w:ind w:firstLine="720"/>
+        <w:keepLines/>
+        <w:suppressLineNumbers/>
+        <w:suppressAutoHyphens/>
         <w:rPr>
           <w:rFonts w:ascii="Times New Roman" w:hAnsi="Times New Roman" w:cs="Times New Roman"/>
           <w:color w:val="000000" w:themeColor="text1"/>
@@ -7558,9 +7646,9 @@
     </w:p>
     <w:p>
       <w:pPr>
-        <w:suppressLineNumbers/>
-        <w:suppressAutoHyphens/>
-        <w:ind w:firstLine="720"/>
+        <w:keepLines/>
+        <w:suppressLineNumbers/>
+        <w:suppressAutoHyphens/>
         <w:rPr>
           <w:rFonts w:ascii="Times New Roman" w:hAnsi="Times New Roman" w:cs="Times New Roman"/>
           <w:b/>
@@ -7603,6 +7691,7 @@
     <w:p>
       <w:pPr>
         <w:pStyle w:val="ListParagraph"/>
+        <w:keepLines/>
         <w:numPr>
           <w:ilvl w:val="1"/>
           <w:numId w:val="2"/>
@@ -7656,6 +7745,7 @@
     <w:p>
       <w:pPr>
         <w:pStyle w:val="ListParagraph"/>
+        <w:keepLines/>
         <w:numPr>
           <w:ilvl w:val="1"/>
           <w:numId w:val="2"/>
@@ -7682,6 +7772,7 @@
     <w:p>
       <w:pPr>
         <w:pStyle w:val="ListParagraph"/>
+        <w:keepLines/>
         <w:numPr>
           <w:ilvl w:val="1"/>
           <w:numId w:val="2"/>
@@ -7725,9 +7816,9 @@
     </w:p>
     <w:p>
       <w:pPr>
-        <w:suppressLineNumbers/>
-        <w:suppressAutoHyphens/>
-        <w:ind w:firstLine="720"/>
+        <w:keepLines/>
+        <w:suppressLineNumbers/>
+        <w:suppressAutoHyphens/>
         <w:rPr>
           <w:rFonts w:ascii="Times New Roman" w:hAnsi="Times New Roman" w:cs="Times New Roman"/>
           <w:b/>
@@ -7790,6 +7881,7 @@
     <w:p>
       <w:pPr>
         <w:pStyle w:val="ListParagraph"/>
+        <w:keepLines/>
         <w:numPr>
           <w:ilvl w:val="1"/>
           <w:numId w:val="2"/>
@@ -7834,6 +7926,7 @@
     <w:p>
       <w:pPr>
         <w:pStyle w:val="ListParagraph"/>
+        <w:keepLines/>
         <w:numPr>
           <w:ilvl w:val="0"/>
           <w:numId w:val="17"/>
@@ -7860,6 +7953,7 @@
     <w:p>
       <w:pPr>
         <w:pStyle w:val="ListParagraph"/>
+        <w:keepLines/>
         <w:numPr>
           <w:ilvl w:val="0"/>
           <w:numId w:val="17"/>
@@ -7930,8 +8024,10 @@
     </w:p>
     <w:p>
       <w:pPr>
-        <w:suppressLineNumbers/>
-        <w:suppressAutoHyphens/>
+        <w:keepLines/>
+        <w:suppressLineNumbers/>
+        <w:suppressAutoHyphens/>
+        <w:ind w:firstLine="0"/>
         <w:rPr>
           <w:rFonts w:ascii="Times New Roman" w:hAnsi="Times New Roman" w:cs="Times New Roman"/>
           <w:b/>
@@ -7993,9 +8089,9 @@
     </w:p>
     <w:p>
       <w:pPr>
-        <w:suppressLineNumbers/>
-        <w:suppressAutoHyphens/>
-        <w:ind w:firstLine="720"/>
+        <w:keepLines/>
+        <w:suppressLineNumbers/>
+        <w:suppressAutoHyphens/>
         <w:rPr>
           <w:rFonts w:ascii="Times New Roman" w:hAnsi="Times New Roman" w:cs="Times New Roman"/>
           <w:color w:val="000000" w:themeColor="text1"/>
@@ -8016,6 +8112,7 @@
     <w:p>
       <w:pPr>
         <w:pStyle w:val="ListParagraph"/>
+        <w:keepLines/>
         <w:numPr>
           <w:ilvl w:val="0"/>
           <w:numId w:val="2"/>
@@ -8051,6 +8148,7 @@
     <w:p>
       <w:pPr>
         <w:pStyle w:val="ListParagraph"/>
+        <w:keepLines/>
         <w:numPr>
           <w:ilvl w:val="0"/>
           <w:numId w:val="2"/>
@@ -8122,6 +8220,7 @@
     <w:p>
       <w:pPr>
         <w:pStyle w:val="ListParagraph"/>
+        <w:keepLines/>
         <w:numPr>
           <w:ilvl w:val="0"/>
           <w:numId w:val="2"/>
@@ -8148,6 +8247,7 @@
     <w:p>
       <w:pPr>
         <w:pStyle w:val="ListParagraph"/>
+        <w:keepLines/>
         <w:numPr>
           <w:ilvl w:val="1"/>
           <w:numId w:val="2"/>
@@ -8192,6 +8292,7 @@
     <w:p>
       <w:pPr>
         <w:pStyle w:val="ListParagraph"/>
+        <w:keepLines/>
         <w:numPr>
           <w:ilvl w:val="1"/>
           <w:numId w:val="2"/>
@@ -8227,6 +8328,7 @@
     <w:p>
       <w:pPr>
         <w:pStyle w:val="ListParagraph"/>
+        <w:keepLines/>
         <w:numPr>
           <w:ilvl w:val="1"/>
           <w:numId w:val="2"/>
@@ -8253,6 +8355,7 @@
     <w:p>
       <w:pPr>
         <w:pStyle w:val="ListParagraph"/>
+        <w:keepLines/>
         <w:numPr>
           <w:ilvl w:val="1"/>
           <w:numId w:val="2"/>
@@ -8306,6 +8409,7 @@
     <w:p>
       <w:pPr>
         <w:pStyle w:val="ListParagraph"/>
+        <w:keepLines/>
         <w:numPr>
           <w:ilvl w:val="1"/>
           <w:numId w:val="2"/>
@@ -8332,6 +8436,7 @@
     <w:p>
       <w:pPr>
         <w:pStyle w:val="ListParagraph"/>
+        <w:keepLines/>
         <w:numPr>
           <w:ilvl w:val="1"/>
           <w:numId w:val="2"/>
@@ -8358,6 +8463,7 @@
     <w:p>
       <w:pPr>
         <w:pStyle w:val="ListParagraph"/>
+        <w:keepLines/>
         <w:numPr>
           <w:ilvl w:val="0"/>
           <w:numId w:val="2"/>
@@ -8393,6 +8499,7 @@
     <w:p>
       <w:pPr>
         <w:pStyle w:val="ListParagraph"/>
+        <w:keepLines/>
         <w:numPr>
           <w:ilvl w:val="0"/>
           <w:numId w:val="2"/>
@@ -8428,6 +8535,7 @@
     <w:p>
       <w:pPr>
         <w:pStyle w:val="ListParagraph"/>
+        <w:keepLines/>
         <w:numPr>
           <w:ilvl w:val="1"/>
           <w:numId w:val="2"/>
@@ -8454,6 +8562,7 @@
     <w:p>
       <w:pPr>
         <w:pStyle w:val="ListParagraph"/>
+        <w:keepLines/>
         <w:numPr>
           <w:ilvl w:val="0"/>
           <w:numId w:val="2"/>
@@ -8498,6 +8607,7 @@
     <w:p>
       <w:pPr>
         <w:pStyle w:val="ListParagraph"/>
+        <w:keepLines/>
         <w:numPr>
           <w:ilvl w:val="0"/>
           <w:numId w:val="2"/>
@@ -8533,6 +8643,7 @@
     <w:p>
       <w:pPr>
         <w:pStyle w:val="ListParagraph"/>
+        <w:keepLines/>
         <w:numPr>
           <w:ilvl w:val="0"/>
           <w:numId w:val="2"/>
@@ -8613,6 +8724,7 @@
     <w:p>
       <w:pPr>
         <w:pStyle w:val="ListParagraph"/>
+        <w:keepLines/>
         <w:numPr>
           <w:ilvl w:val="1"/>
           <w:numId w:val="2"/>
@@ -8657,6 +8769,7 @@
     <w:p>
       <w:pPr>
         <w:pStyle w:val="ListParagraph"/>
+        <w:keepLines/>
         <w:numPr>
           <w:ilvl w:val="1"/>
           <w:numId w:val="2"/>
@@ -8682,8 +8795,10 @@
     </w:p>
     <w:p>
       <w:pPr>
-        <w:suppressLineNumbers/>
-        <w:suppressAutoHyphens/>
+        <w:keepLines/>
+        <w:suppressLineNumbers/>
+        <w:suppressAutoHyphens/>
+        <w:ind w:firstLine="0"/>
         <w:rPr>
           <w:rFonts w:ascii="Times New Roman" w:eastAsia="Times New Roman" w:hAnsi="Times New Roman" w:cs="Times New Roman"/>
           <w:b/>
@@ -8715,9 +8830,9 @@
     </w:p>
     <w:p>
       <w:pPr>
-        <w:suppressLineNumbers/>
-        <w:suppressAutoHyphens/>
-        <w:ind w:firstLine="720"/>
+        <w:keepLines/>
+        <w:suppressLineNumbers/>
+        <w:suppressAutoHyphens/>
         <w:rPr>
           <w:rFonts w:ascii="Times New Roman" w:hAnsi="Times New Roman" w:cs="Times New Roman"/>
           <w:sz w:val="24"/>
@@ -8824,9 +8939,11 @@
     </w:p>
     <w:p>
       <w:pPr>
+        <w:keepLines/>
         <w:suppressLineNumbers/>
         <w:suppressAutoHyphens/>
         <w:spacing w:after="0"/>
+        <w:ind w:firstLine="0"/>
         <w:rPr>
           <w:rFonts w:ascii="Times New Roman" w:hAnsi="Times New Roman" w:cs="Times New Roman"/>
           <w:sz w:val="24"/>
@@ -8893,8 +9010,10 @@
     </w:p>
     <w:p>
       <w:pPr>
-        <w:suppressLineNumbers/>
-        <w:suppressAutoHyphens/>
+        <w:keepLines/>
+        <w:suppressLineNumbers/>
+        <w:suppressAutoHyphens/>
+        <w:ind w:firstLine="0"/>
         <w:jc w:val="center"/>
         <w:rPr>
           <w:rFonts w:ascii="Times New Roman" w:hAnsi="Times New Roman" w:cs="Times New Roman"/>
@@ -8923,9 +9042,9 @@
     </w:p>
     <w:p>
       <w:pPr>
-        <w:suppressLineNumbers/>
-        <w:suppressAutoHyphens/>
-        <w:ind w:firstLine="720"/>
+        <w:keepLines/>
+        <w:suppressLineNumbers/>
+        <w:suppressAutoHyphens/>
         <w:rPr>
           <w:rFonts w:ascii="Times New Roman" w:hAnsi="Times New Roman" w:cs="Times New Roman"/>
           <w:sz w:val="24"/>
@@ -9160,9 +9279,9 @@
     </w:p>
     <w:p>
       <w:pPr>
-        <w:suppressLineNumbers/>
-        <w:suppressAutoHyphens/>
-        <w:ind w:firstLine="720"/>
+        <w:keepLines/>
+        <w:suppressLineNumbers/>
+        <w:suppressAutoHyphens/>
         <w:rPr>
           <w:rFonts w:ascii="Times New Roman" w:hAnsi="Times New Roman" w:cs="Times New Roman"/>
           <w:sz w:val="24"/>
@@ -9369,51 +9488,8 @@
         </w:rPr>
         <w:t>.</w:t>
       </w:r>
-    </w:p>
-    <w:p>
-      <w:pPr>
-        <w:suppressLineNumbers/>
-        <w:suppressAutoHyphens/>
-        <w:rPr>
-          <w:rFonts w:ascii="Times New Roman" w:hAnsi="Times New Roman" w:cs="Times New Roman"/>
-          <w:b/>
-          <w:color w:val="000000" w:themeColor="text1"/>
-          <w:sz w:val="24"/>
-          <w:szCs w:val="24"/>
-        </w:rPr>
-      </w:pPr>
-      <w:r>
-        <w:rPr>
-          <w:rFonts w:ascii="Times New Roman" w:hAnsi="Times New Roman" w:cs="Times New Roman"/>
-          <w:b/>
-          <w:color w:val="000000" w:themeColor="text1"/>
-          <w:sz w:val="24"/>
-          <w:szCs w:val="24"/>
-        </w:rPr>
-        <w:t>Data Analysis</w:t>
-      </w:r>
-    </w:p>
-    <w:p>
-      <w:pPr>
-        <w:suppressLineNumbers/>
-        <w:suppressAutoHyphens/>
-        <w:ind w:firstLine="720"/>
-        <w:rPr>
-          <w:rFonts w:ascii="Times New Roman" w:hAnsi="Times New Roman" w:cs="Times New Roman"/>
-          <w:color w:val="000000" w:themeColor="text1"/>
-          <w:sz w:val="24"/>
-          <w:szCs w:val="24"/>
-        </w:rPr>
-      </w:pPr>
-      <w:r>
-        <w:rPr>
-          <w:rFonts w:ascii="Times New Roman" w:hAnsi="Times New Roman" w:cs="Times New Roman"/>
-          <w:color w:val="000000" w:themeColor="text1"/>
-          <w:sz w:val="24"/>
-          <w:szCs w:val="24"/>
-        </w:rPr>
-        <w:t>Content</w:t>
-      </w:r>
+      <w:bookmarkStart w:id="0" w:name="_GoBack"/>
+      <w:bookmarkEnd w:id="0"/>
     </w:p>
     <w:sectPr>
       <w:pgSz w:w="12240" w:h="15840"/>
@@ -11400,6 +11476,7 @@
     <w:pPrDefault>
       <w:pPr>
         <w:spacing w:after="200" w:line="480" w:lineRule="auto"/>
+        <w:ind w:right="187" w:firstLine="720"/>
         <w:jc w:val="both"/>
       </w:pPr>
     </w:pPrDefault>
@@ -12120,7 +12197,7 @@
 </file>
 
 <file path=customXml/itemProps1.xml><?xml version="1.0" encoding="utf-8"?>
-<ds:datastoreItem xmlns:ds="http://schemas.openxmlformats.org/officeDocument/2006/customXml" ds:itemID="{EDEA5304-6E20-4873-8A8C-FF208A5B5FF9}">
+<ds:datastoreItem xmlns:ds="http://schemas.openxmlformats.org/officeDocument/2006/customXml" ds:itemID="{5961EE72-D8F4-439C-9A41-05A841828F1F}">
   <ds:schemaRefs>
     <ds:schemaRef ds:uri="http://schemas.openxmlformats.org/officeDocument/2006/bibliography"/>
   </ds:schemaRefs>

</xml_diff>